<commit_message>
added bottle plugin for sqlite support and for authentication
</commit_message>
<xml_diff>
--- a/part1_soft_install.docx
+++ b/part1_soft_install.docx
@@ -2049,6 +2049,7 @@
           <w:szCs w:val="21"/>
           <w:bdr w:val="none" w:sz="0" w:space="0" w:color="auto" w:frame="1"/>
         </w:rPr>
+        <w:lastRenderedPageBreak/>
         <w:t>channel=</w:t>
       </w:r>
       <w:proofErr w:type="gramEnd"/>
@@ -2091,7 +2092,6 @@
           <w:szCs w:val="21"/>
           <w:bdr w:val="none" w:sz="0" w:space="0" w:color="auto" w:frame="1"/>
         </w:rPr>
-        <w:lastRenderedPageBreak/>
         <w:t>wmm_enabled</w:t>
       </w:r>
       <w:proofErr w:type="spellEnd"/>
@@ -3263,6 +3263,7 @@
           <w:sz w:val="28"/>
           <w:szCs w:val="28"/>
         </w:rPr>
+        <w:lastRenderedPageBreak/>
         <w:t>Edit /</w:t>
       </w:r>
       <w:proofErr w:type="spellStart"/>
@@ -3326,7 +3327,6 @@
           <w:szCs w:val="21"/>
           <w:bdr w:val="none" w:sz="0" w:space="0" w:color="auto" w:frame="1"/>
         </w:rPr>
-        <w:lastRenderedPageBreak/>
         <w:t>iptables</w:t>
       </w:r>
       <w:proofErr w:type="spellEnd"/>
@@ -3910,6 +3910,7 @@
           <w:sz w:val="28"/>
           <w:szCs w:val="28"/>
         </w:rPr>
+        <w:lastRenderedPageBreak/>
         <w:t xml:space="preserve">Using apt-get install </w:t>
       </w:r>
       <w:proofErr w:type="spellStart"/>
@@ -4577,6 +4578,7 @@
           <w:sz w:val="28"/>
           <w:szCs w:val="28"/>
         </w:rPr>
+        <w:lastRenderedPageBreak/>
         <w:t>File: /</w:t>
       </w:r>
       <w:proofErr w:type="spellStart"/>
@@ -4670,1808 +4672,1805 @@
           <w:sz w:val="20"/>
           <w:szCs w:val="20"/>
         </w:rPr>
+        <w:t xml:space="preserve">        # The </w:t>
+      </w:r>
+      <w:proofErr w:type="spellStart"/>
+      <w:r>
+        <w:rPr>
+          <w:i/>
+          <w:sz w:val="20"/>
+          <w:szCs w:val="20"/>
+        </w:rPr>
+        <w:t>ServerName</w:t>
+      </w:r>
+      <w:proofErr w:type="spellEnd"/>
+      <w:r>
+        <w:rPr>
+          <w:i/>
+          <w:sz w:val="20"/>
+          <w:szCs w:val="20"/>
+        </w:rPr>
+        <w:t xml:space="preserve"> directive sets the request scheme, hostname and port that</w:t>
+      </w:r>
+    </w:p>
+    <w:p>
+      <w:pPr>
+        <w:rPr>
+          <w:i/>
+          <w:sz w:val="20"/>
+          <w:szCs w:val="20"/>
+        </w:rPr>
+      </w:pPr>
+      <w:r>
+        <w:rPr>
+          <w:i/>
+          <w:sz w:val="20"/>
+          <w:szCs w:val="20"/>
+        </w:rPr>
+        <w:t xml:space="preserve">        # the server uses to identify itself. This is used when creating</w:t>
+      </w:r>
+    </w:p>
+    <w:p>
+      <w:pPr>
+        <w:rPr>
+          <w:i/>
+          <w:sz w:val="20"/>
+          <w:szCs w:val="20"/>
+        </w:rPr>
+      </w:pPr>
+      <w:r>
+        <w:rPr>
+          <w:i/>
+          <w:sz w:val="20"/>
+          <w:szCs w:val="20"/>
+        </w:rPr>
+        <w:t xml:space="preserve">        # </w:t>
+      </w:r>
+      <w:proofErr w:type="gramStart"/>
+      <w:r>
+        <w:rPr>
+          <w:i/>
+          <w:sz w:val="20"/>
+          <w:szCs w:val="20"/>
+        </w:rPr>
+        <w:t>redirection</w:t>
+      </w:r>
+      <w:proofErr w:type="gramEnd"/>
+      <w:r>
+        <w:rPr>
+          <w:i/>
+          <w:sz w:val="20"/>
+          <w:szCs w:val="20"/>
+        </w:rPr>
+        <w:t xml:space="preserve"> URLs. In the context of virtual hosts, the </w:t>
+      </w:r>
+      <w:proofErr w:type="spellStart"/>
+      <w:r>
+        <w:rPr>
+          <w:i/>
+          <w:sz w:val="20"/>
+          <w:szCs w:val="20"/>
+        </w:rPr>
+        <w:t>ServerName</w:t>
+      </w:r>
+      <w:proofErr w:type="spellEnd"/>
+    </w:p>
+    <w:p>
+      <w:pPr>
+        <w:rPr>
+          <w:i/>
+          <w:sz w:val="20"/>
+          <w:szCs w:val="20"/>
+        </w:rPr>
+      </w:pPr>
+      <w:r>
+        <w:rPr>
+          <w:i/>
+          <w:sz w:val="20"/>
+          <w:szCs w:val="20"/>
+        </w:rPr>
+        <w:t xml:space="preserve">        # specifies what hostname must appear in the request's Host: header to</w:t>
+      </w:r>
+    </w:p>
+    <w:p>
+      <w:pPr>
+        <w:rPr>
+          <w:i/>
+          <w:sz w:val="20"/>
+          <w:szCs w:val="20"/>
+        </w:rPr>
+      </w:pPr>
+      <w:r>
+        <w:rPr>
+          <w:i/>
+          <w:sz w:val="20"/>
+          <w:szCs w:val="20"/>
+        </w:rPr>
+        <w:t xml:space="preserve">        # match this virtual host. For the default virtual host (this file) this</w:t>
+      </w:r>
+    </w:p>
+    <w:p>
+      <w:pPr>
+        <w:rPr>
+          <w:i/>
+          <w:sz w:val="20"/>
+          <w:szCs w:val="20"/>
+        </w:rPr>
+      </w:pPr>
+      <w:r>
+        <w:rPr>
+          <w:i/>
+          <w:sz w:val="20"/>
+          <w:szCs w:val="20"/>
+        </w:rPr>
+        <w:t xml:space="preserve">        # </w:t>
+      </w:r>
+      <w:proofErr w:type="gramStart"/>
+      <w:r>
+        <w:rPr>
+          <w:i/>
+          <w:sz w:val="20"/>
+          <w:szCs w:val="20"/>
+        </w:rPr>
+        <w:t>value</w:t>
+      </w:r>
+      <w:proofErr w:type="gramEnd"/>
+      <w:r>
+        <w:rPr>
+          <w:i/>
+          <w:sz w:val="20"/>
+          <w:szCs w:val="20"/>
+        </w:rPr>
+        <w:t xml:space="preserve"> is not decisive as it is used as a last resort host regardless.</w:t>
+      </w:r>
+    </w:p>
+    <w:p>
+      <w:pPr>
+        <w:rPr>
+          <w:i/>
+          <w:sz w:val="20"/>
+          <w:szCs w:val="20"/>
+        </w:rPr>
+      </w:pPr>
+      <w:r>
+        <w:rPr>
+          <w:i/>
+          <w:sz w:val="20"/>
+          <w:szCs w:val="20"/>
+        </w:rPr>
+        <w:t xml:space="preserve">        # </w:t>
+      </w:r>
+      <w:proofErr w:type="gramStart"/>
+      <w:r>
+        <w:rPr>
+          <w:i/>
+          <w:sz w:val="20"/>
+          <w:szCs w:val="20"/>
+        </w:rPr>
+        <w:t>However</w:t>
+      </w:r>
+      <w:proofErr w:type="gramEnd"/>
+      <w:r>
+        <w:rPr>
+          <w:i/>
+          <w:sz w:val="20"/>
+          <w:szCs w:val="20"/>
+        </w:rPr>
+        <w:t>, you must set it for any further virtual host explicitly.</w:t>
+      </w:r>
+    </w:p>
+    <w:p>
+      <w:pPr>
+        <w:rPr>
+          <w:i/>
+          <w:sz w:val="20"/>
+          <w:szCs w:val="20"/>
+        </w:rPr>
+      </w:pPr>
+      <w:r>
+        <w:rPr>
+          <w:i/>
+          <w:sz w:val="20"/>
+          <w:szCs w:val="20"/>
+        </w:rPr>
+        <w:t xml:space="preserve">        </w:t>
+      </w:r>
+      <w:proofErr w:type="spellStart"/>
+      <w:r>
+        <w:rPr>
+          <w:i/>
+          <w:sz w:val="20"/>
+          <w:szCs w:val="20"/>
+        </w:rPr>
+        <w:t>ServerName</w:t>
+      </w:r>
+      <w:proofErr w:type="spellEnd"/>
+      <w:r>
+        <w:rPr>
+          <w:i/>
+          <w:sz w:val="20"/>
+          <w:szCs w:val="20"/>
+        </w:rPr>
+        <w:t xml:space="preserve"> datalogger.mydomain.com</w:t>
+      </w:r>
+    </w:p>
+    <w:p>
+      <w:pPr>
+        <w:rPr>
+          <w:i/>
+          <w:sz w:val="20"/>
+          <w:szCs w:val="20"/>
+        </w:rPr>
+      </w:pPr>
+      <w:r>
+        <w:rPr>
+          <w:i/>
+          <w:sz w:val="20"/>
+          <w:szCs w:val="20"/>
+        </w:rPr>
+        <w:t xml:space="preserve">        </w:t>
+      </w:r>
+      <w:proofErr w:type="spellStart"/>
+      <w:r>
+        <w:rPr>
+          <w:i/>
+          <w:sz w:val="20"/>
+          <w:szCs w:val="20"/>
+        </w:rPr>
+        <w:t>ServerAdmin</w:t>
+      </w:r>
+      <w:proofErr w:type="spellEnd"/>
+      <w:r>
+        <w:rPr>
+          <w:i/>
+          <w:sz w:val="20"/>
+          <w:szCs w:val="20"/>
+        </w:rPr>
+        <w:t xml:space="preserve"> </w:t>
+      </w:r>
+      <w:proofErr w:type="spellStart"/>
+      <w:r>
+        <w:rPr>
+          <w:i/>
+          <w:sz w:val="20"/>
+          <w:szCs w:val="20"/>
+        </w:rPr>
+        <w:t>webmaster@localhost</w:t>
+      </w:r>
+      <w:proofErr w:type="spellEnd"/>
+    </w:p>
+    <w:p>
+      <w:pPr>
+        <w:rPr>
+          <w:i/>
+          <w:sz w:val="20"/>
+          <w:szCs w:val="20"/>
+        </w:rPr>
+      </w:pPr>
+      <w:r>
+        <w:rPr>
+          <w:i/>
+          <w:sz w:val="20"/>
+          <w:szCs w:val="20"/>
+        </w:rPr>
+        <w:t xml:space="preserve">        </w:t>
+      </w:r>
+      <w:proofErr w:type="spellStart"/>
+      <w:r>
+        <w:rPr>
+          <w:i/>
+          <w:sz w:val="20"/>
+          <w:szCs w:val="20"/>
+        </w:rPr>
+        <w:t>DocumentRoot</w:t>
+      </w:r>
+      <w:proofErr w:type="spellEnd"/>
+      <w:r>
+        <w:rPr>
+          <w:i/>
+          <w:sz w:val="20"/>
+          <w:szCs w:val="20"/>
+        </w:rPr>
+        <w:t xml:space="preserve"> /home/pi/</w:t>
+      </w:r>
+      <w:proofErr w:type="spellStart"/>
+      <w:r>
+        <w:rPr>
+          <w:i/>
+          <w:sz w:val="20"/>
+          <w:szCs w:val="20"/>
+        </w:rPr>
+        <w:t>RaspDataLogger</w:t>
+      </w:r>
+      <w:proofErr w:type="spellEnd"/>
+      <w:r>
+        <w:rPr>
+          <w:i/>
+          <w:sz w:val="20"/>
+          <w:szCs w:val="20"/>
+        </w:rPr>
+        <w:t>/</w:t>
+      </w:r>
+      <w:proofErr w:type="spellStart"/>
+      <w:r>
+        <w:rPr>
+          <w:i/>
+          <w:sz w:val="20"/>
+          <w:szCs w:val="20"/>
+        </w:rPr>
+        <w:t>DataloggerWebApp</w:t>
+      </w:r>
+      <w:proofErr w:type="spellEnd"/>
+      <w:r>
+        <w:rPr>
+          <w:i/>
+          <w:sz w:val="20"/>
+          <w:szCs w:val="20"/>
+        </w:rPr>
+        <w:t>/html</w:t>
+      </w:r>
+    </w:p>
+    <w:p>
+      <w:pPr>
+        <w:rPr>
+          <w:i/>
+          <w:sz w:val="20"/>
+          <w:szCs w:val="20"/>
+        </w:rPr>
+      </w:pPr>
+      <w:r>
+        <w:rPr>
+          <w:i/>
+          <w:sz w:val="20"/>
+          <w:szCs w:val="20"/>
+        </w:rPr>
+        <w:t xml:space="preserve">        #Alias /static /home/pi/</w:t>
+      </w:r>
+      <w:proofErr w:type="spellStart"/>
+      <w:r>
+        <w:rPr>
+          <w:i/>
+          <w:sz w:val="20"/>
+          <w:szCs w:val="20"/>
+        </w:rPr>
+        <w:t>RaspDataLogger</w:t>
+      </w:r>
+      <w:proofErr w:type="spellEnd"/>
+      <w:r>
+        <w:rPr>
+          <w:i/>
+          <w:sz w:val="20"/>
+          <w:szCs w:val="20"/>
+        </w:rPr>
+        <w:t>/</w:t>
+      </w:r>
+      <w:proofErr w:type="spellStart"/>
+      <w:r>
+        <w:rPr>
+          <w:i/>
+          <w:sz w:val="20"/>
+          <w:szCs w:val="20"/>
+        </w:rPr>
+        <w:t>DataloggerWebApp</w:t>
+      </w:r>
+      <w:proofErr w:type="spellEnd"/>
+      <w:r>
+        <w:rPr>
+          <w:i/>
+          <w:sz w:val="20"/>
+          <w:szCs w:val="20"/>
+        </w:rPr>
+        <w:t>/html</w:t>
+      </w:r>
+    </w:p>
+    <w:p>
+      <w:pPr>
+        <w:rPr>
+          <w:i/>
+          <w:sz w:val="20"/>
+          <w:szCs w:val="20"/>
+        </w:rPr>
+      </w:pPr>
+      <w:r>
+        <w:rPr>
+          <w:i/>
+          <w:sz w:val="20"/>
+          <w:szCs w:val="20"/>
+        </w:rPr>
+        <w:t xml:space="preserve">        Header set Access-Control-Allow-Origin "*"</w:t>
+      </w:r>
+    </w:p>
+    <w:p>
+      <w:pPr>
+        <w:rPr>
+          <w:i/>
+          <w:sz w:val="20"/>
+          <w:szCs w:val="20"/>
+        </w:rPr>
+      </w:pPr>
+      <w:r>
+        <w:rPr>
+          <w:i/>
+          <w:sz w:val="20"/>
+          <w:szCs w:val="20"/>
+        </w:rPr>
+        <w:t xml:space="preserve">        Header set Access-Control-Allow-Methods "PUT</w:t>
+      </w:r>
+      <w:proofErr w:type="gramStart"/>
+      <w:r>
+        <w:rPr>
+          <w:i/>
+          <w:sz w:val="20"/>
+          <w:szCs w:val="20"/>
+        </w:rPr>
+        <w:t>,GET,POST,DELETE,OPTIONS</w:t>
+      </w:r>
+      <w:proofErr w:type="gramEnd"/>
+      <w:r>
+        <w:rPr>
+          <w:i/>
+          <w:sz w:val="20"/>
+          <w:szCs w:val="20"/>
+        </w:rPr>
+        <w:t>"</w:t>
+      </w:r>
+    </w:p>
+    <w:p>
+      <w:pPr>
+        <w:rPr>
+          <w:i/>
+          <w:sz w:val="20"/>
+          <w:szCs w:val="20"/>
+        </w:rPr>
+      </w:pPr>
+      <w:r>
+        <w:rPr>
+          <w:i/>
+          <w:sz w:val="20"/>
+          <w:szCs w:val="20"/>
+        </w:rPr>
+        <w:t xml:space="preserve">        Header set Access-Control-Allow-Headers "x-requested-with, content-type, accept"</w:t>
+      </w:r>
+    </w:p>
+    <w:p>
+      <w:pPr>
+        <w:rPr>
+          <w:i/>
+          <w:sz w:val="20"/>
+          <w:szCs w:val="20"/>
+        </w:rPr>
+      </w:pPr>
+      <w:r>
+        <w:rPr>
+          <w:i/>
+          <w:sz w:val="20"/>
+          <w:szCs w:val="20"/>
+        </w:rPr>
+        <w:t xml:space="preserve">        Header set Access-Control-Allow-Headers "origin, accept, content-type"</w:t>
+      </w:r>
+    </w:p>
+    <w:p>
+      <w:pPr>
+        <w:rPr>
+          <w:i/>
+          <w:sz w:val="20"/>
+          <w:szCs w:val="20"/>
+        </w:rPr>
+      </w:pPr>
+      <w:r>
+        <w:rPr>
+          <w:i/>
+          <w:sz w:val="20"/>
+          <w:szCs w:val="20"/>
+        </w:rPr>
+        <w:t xml:space="preserve">        Header always set Access-Control-Max-Age "1000"</w:t>
+      </w:r>
+    </w:p>
+    <w:p>
+      <w:pPr>
+        <w:rPr>
+          <w:i/>
+          <w:sz w:val="20"/>
+          <w:szCs w:val="20"/>
+        </w:rPr>
+      </w:pPr>
+      <w:r>
+        <w:rPr>
+          <w:i/>
+          <w:sz w:val="20"/>
+          <w:szCs w:val="20"/>
+        </w:rPr>
+        <w:t xml:space="preserve">        Header set Access-Control-Allow-Headers "range"</w:t>
+      </w:r>
+    </w:p>
+    <w:p>
+      <w:pPr>
+        <w:rPr>
+          <w:i/>
+          <w:sz w:val="20"/>
+          <w:szCs w:val="20"/>
+        </w:rPr>
+      </w:pPr>
+      <w:r>
+        <w:rPr>
+          <w:i/>
+          <w:sz w:val="20"/>
+          <w:szCs w:val="20"/>
+        </w:rPr>
+        <w:t xml:space="preserve">        &lt;Directory /home/pi/</w:t>
+      </w:r>
+      <w:proofErr w:type="spellStart"/>
+      <w:r>
+        <w:rPr>
+          <w:i/>
+          <w:sz w:val="20"/>
+          <w:szCs w:val="20"/>
+        </w:rPr>
+        <w:t>RaspDataLogger</w:t>
+      </w:r>
+      <w:proofErr w:type="spellEnd"/>
+      <w:r>
+        <w:rPr>
+          <w:i/>
+          <w:sz w:val="20"/>
+          <w:szCs w:val="20"/>
+        </w:rPr>
+        <w:t>/</w:t>
+      </w:r>
+      <w:proofErr w:type="spellStart"/>
+      <w:r>
+        <w:rPr>
+          <w:i/>
+          <w:sz w:val="20"/>
+          <w:szCs w:val="20"/>
+        </w:rPr>
+        <w:t>DataloggerWebApp</w:t>
+      </w:r>
+      <w:proofErr w:type="spellEnd"/>
+      <w:r>
+        <w:rPr>
+          <w:i/>
+          <w:sz w:val="20"/>
+          <w:szCs w:val="20"/>
+        </w:rPr>
+        <w:t>/html/&gt;</w:t>
+      </w:r>
+    </w:p>
+    <w:p>
+      <w:pPr>
+        <w:rPr>
+          <w:i/>
+          <w:sz w:val="20"/>
+          <w:szCs w:val="20"/>
+        </w:rPr>
+      </w:pPr>
+      <w:r>
+        <w:rPr>
+          <w:i/>
+          <w:sz w:val="20"/>
+          <w:szCs w:val="20"/>
+        </w:rPr>
+        <w:t xml:space="preserve">         Order </w:t>
+      </w:r>
+      <w:proofErr w:type="spellStart"/>
+      <w:r>
+        <w:rPr>
+          <w:i/>
+          <w:sz w:val="20"/>
+          <w:szCs w:val="20"/>
+        </w:rPr>
+        <w:t>allow</w:t>
+      </w:r>
+      <w:proofErr w:type="gramStart"/>
+      <w:r>
+        <w:rPr>
+          <w:i/>
+          <w:sz w:val="20"/>
+          <w:szCs w:val="20"/>
+        </w:rPr>
+        <w:t>,deny</w:t>
+      </w:r>
+      <w:proofErr w:type="spellEnd"/>
+      <w:proofErr w:type="gramEnd"/>
+    </w:p>
+    <w:p>
+      <w:pPr>
+        <w:rPr>
+          <w:i/>
+          <w:sz w:val="20"/>
+          <w:szCs w:val="20"/>
+        </w:rPr>
+      </w:pPr>
+      <w:r>
+        <w:rPr>
+          <w:i/>
+          <w:sz w:val="20"/>
+          <w:szCs w:val="20"/>
+        </w:rPr>
+        <w:t xml:space="preserve">         Allow from all</w:t>
+      </w:r>
+    </w:p>
+    <w:p>
+      <w:pPr>
+        <w:rPr>
+          <w:i/>
+          <w:sz w:val="20"/>
+          <w:szCs w:val="20"/>
+        </w:rPr>
+      </w:pPr>
+      <w:r>
+        <w:rPr>
+          <w:i/>
+          <w:sz w:val="20"/>
+          <w:szCs w:val="20"/>
+        </w:rPr>
+        <w:t xml:space="preserve">             </w:t>
+      </w:r>
+      <w:proofErr w:type="spellStart"/>
+      <w:r>
+        <w:rPr>
+          <w:i/>
+          <w:sz w:val="20"/>
+          <w:szCs w:val="20"/>
+        </w:rPr>
+        <w:t>DirectoryIndex</w:t>
+      </w:r>
+      <w:proofErr w:type="spellEnd"/>
+      <w:r>
+        <w:rPr>
+          <w:i/>
+          <w:sz w:val="20"/>
+          <w:szCs w:val="20"/>
+        </w:rPr>
+        <w:t xml:space="preserve"> index.html</w:t>
+      </w:r>
+    </w:p>
+    <w:p>
+      <w:pPr>
+        <w:rPr>
+          <w:i/>
+          <w:sz w:val="20"/>
+          <w:szCs w:val="20"/>
+        </w:rPr>
+      </w:pPr>
+      <w:r>
+        <w:rPr>
+          <w:i/>
+          <w:sz w:val="20"/>
+          <w:szCs w:val="20"/>
+        </w:rPr>
+        <w:t xml:space="preserve">             </w:t>
+      </w:r>
+      <w:proofErr w:type="spellStart"/>
+      <w:r>
+        <w:rPr>
+          <w:i/>
+          <w:sz w:val="20"/>
+          <w:szCs w:val="20"/>
+        </w:rPr>
+        <w:t>AllowOverride</w:t>
+      </w:r>
+      <w:proofErr w:type="spellEnd"/>
+      <w:r>
+        <w:rPr>
+          <w:i/>
+          <w:sz w:val="20"/>
+          <w:szCs w:val="20"/>
+        </w:rPr>
+        <w:t xml:space="preserve"> all</w:t>
+      </w:r>
+    </w:p>
+    <w:p>
+      <w:pPr>
+        <w:rPr>
+          <w:i/>
+          <w:sz w:val="20"/>
+          <w:szCs w:val="20"/>
+        </w:rPr>
+      </w:pPr>
+      <w:r>
+        <w:rPr>
+          <w:i/>
+          <w:sz w:val="20"/>
+          <w:szCs w:val="20"/>
+        </w:rPr>
+        <w:t xml:space="preserve">             Require all granted</w:t>
+      </w:r>
+    </w:p>
+    <w:p>
+      <w:pPr>
+        <w:rPr>
+          <w:i/>
+          <w:sz w:val="20"/>
+          <w:szCs w:val="20"/>
+        </w:rPr>
+      </w:pPr>
+      <w:r>
+        <w:rPr>
+          <w:i/>
+          <w:sz w:val="20"/>
+          <w:szCs w:val="20"/>
+        </w:rPr>
+        <w:t xml:space="preserve">        &lt;/Directory&gt;</w:t>
+      </w:r>
+    </w:p>
+    <w:p>
+      <w:pPr>
+        <w:rPr>
+          <w:i/>
+          <w:sz w:val="20"/>
+          <w:szCs w:val="20"/>
+        </w:rPr>
+      </w:pPr>
+    </w:p>
+    <w:p>
+      <w:pPr>
+        <w:rPr>
+          <w:i/>
+          <w:sz w:val="20"/>
+          <w:szCs w:val="20"/>
+        </w:rPr>
+      </w:pPr>
+    </w:p>
+    <w:p>
+      <w:pPr>
+        <w:rPr>
+          <w:i/>
+          <w:sz w:val="20"/>
+          <w:szCs w:val="20"/>
+        </w:rPr>
+      </w:pPr>
+    </w:p>
+    <w:p>
+      <w:pPr>
+        <w:rPr>
+          <w:i/>
+          <w:sz w:val="20"/>
+          <w:szCs w:val="20"/>
+        </w:rPr>
+      </w:pPr>
+    </w:p>
+    <w:p>
+      <w:pPr>
+        <w:rPr>
+          <w:i/>
+          <w:sz w:val="20"/>
+          <w:szCs w:val="20"/>
+        </w:rPr>
+      </w:pPr>
+    </w:p>
+    <w:p>
+      <w:pPr>
+        <w:rPr>
+          <w:i/>
+          <w:sz w:val="20"/>
+          <w:szCs w:val="20"/>
+        </w:rPr>
+      </w:pPr>
+    </w:p>
+    <w:p>
+      <w:pPr>
+        <w:rPr>
+          <w:i/>
+          <w:sz w:val="20"/>
+          <w:szCs w:val="20"/>
+        </w:rPr>
+      </w:pPr>
+    </w:p>
+    <w:p>
+      <w:pPr>
+        <w:rPr>
+          <w:i/>
+          <w:sz w:val="20"/>
+          <w:szCs w:val="20"/>
+        </w:rPr>
+      </w:pPr>
+      <w:r>
+        <w:rPr>
+          <w:i/>
+          <w:sz w:val="20"/>
+          <w:szCs w:val="20"/>
+        </w:rPr>
+        <w:t xml:space="preserve">        </w:t>
+      </w:r>
+      <w:proofErr w:type="spellStart"/>
+      <w:r>
+        <w:rPr>
+          <w:i/>
+          <w:sz w:val="20"/>
+          <w:szCs w:val="20"/>
+        </w:rPr>
+        <w:t>WSGIScriptAlias</w:t>
+      </w:r>
+      <w:proofErr w:type="spellEnd"/>
+      <w:r>
+        <w:rPr>
+          <w:i/>
+          <w:sz w:val="20"/>
+          <w:szCs w:val="20"/>
+        </w:rPr>
+        <w:t xml:space="preserve"> /v1 /home/pi/RaspDataLogger/DataloggerWebApp/WebApi/v1/application.wsgi</w:t>
+      </w:r>
+    </w:p>
+    <w:p>
+      <w:pPr>
+        <w:rPr>
+          <w:i/>
+          <w:sz w:val="20"/>
+          <w:szCs w:val="20"/>
+        </w:rPr>
+      </w:pPr>
+      <w:r>
+        <w:rPr>
+          <w:i/>
+          <w:sz w:val="20"/>
+          <w:szCs w:val="20"/>
+        </w:rPr>
+        <w:t xml:space="preserve">        </w:t>
+      </w:r>
+      <w:proofErr w:type="spellStart"/>
+      <w:r>
+        <w:rPr>
+          <w:i/>
+          <w:sz w:val="20"/>
+          <w:szCs w:val="20"/>
+        </w:rPr>
+        <w:t>WSGIDaemonProcess</w:t>
+      </w:r>
+      <w:proofErr w:type="spellEnd"/>
+      <w:r>
+        <w:rPr>
+          <w:i/>
+          <w:sz w:val="20"/>
+          <w:szCs w:val="20"/>
+        </w:rPr>
+        <w:t xml:space="preserve"> </w:t>
+      </w:r>
+      <w:proofErr w:type="spellStart"/>
+      <w:r>
+        <w:rPr>
+          <w:i/>
+          <w:sz w:val="20"/>
+          <w:szCs w:val="20"/>
+        </w:rPr>
+        <w:t>AppWebSrvCfg</w:t>
+      </w:r>
+      <w:proofErr w:type="spellEnd"/>
+      <w:r>
+        <w:rPr>
+          <w:i/>
+          <w:sz w:val="20"/>
+          <w:szCs w:val="20"/>
+        </w:rPr>
+        <w:t xml:space="preserve"> user=pi group=pi processes=1 threads=5</w:t>
+      </w:r>
+    </w:p>
+    <w:p>
+      <w:pPr>
+        <w:rPr>
+          <w:i/>
+          <w:sz w:val="20"/>
+          <w:szCs w:val="20"/>
+        </w:rPr>
+      </w:pPr>
+      <w:r>
+        <w:rPr>
+          <w:i/>
+          <w:sz w:val="20"/>
+          <w:szCs w:val="20"/>
+        </w:rPr>
+        <w:t xml:space="preserve">        #</w:t>
+      </w:r>
+      <w:proofErr w:type="spellStart"/>
+      <w:r>
+        <w:rPr>
+          <w:i/>
+          <w:sz w:val="20"/>
+          <w:szCs w:val="20"/>
+        </w:rPr>
+        <w:t>WSGIDaemonProcess</w:t>
+      </w:r>
+      <w:proofErr w:type="spellEnd"/>
+      <w:r>
+        <w:rPr>
+          <w:i/>
+          <w:sz w:val="20"/>
+          <w:szCs w:val="20"/>
+        </w:rPr>
+        <w:t xml:space="preserve"> </w:t>
+      </w:r>
+      <w:proofErr w:type="spellStart"/>
+      <w:r>
+        <w:rPr>
+          <w:i/>
+          <w:sz w:val="20"/>
+          <w:szCs w:val="20"/>
+        </w:rPr>
+        <w:t>AppWebSrvCfg</w:t>
+      </w:r>
+      <w:proofErr w:type="spellEnd"/>
+      <w:r>
+        <w:rPr>
+          <w:i/>
+          <w:sz w:val="20"/>
+          <w:szCs w:val="20"/>
+        </w:rPr>
+        <w:t xml:space="preserve"> user=www-data group=www-data processes=1 threads=5</w:t>
+      </w:r>
+    </w:p>
+    <w:p>
+      <w:pPr>
+        <w:rPr>
+          <w:i/>
+          <w:sz w:val="20"/>
+          <w:szCs w:val="20"/>
+        </w:rPr>
+      </w:pPr>
+      <w:r>
+        <w:rPr>
+          <w:i/>
+          <w:sz w:val="20"/>
+          <w:szCs w:val="20"/>
+        </w:rPr>
+        <w:t xml:space="preserve">        &lt;Directory /home/pi/</w:t>
+      </w:r>
+      <w:proofErr w:type="spellStart"/>
+      <w:r>
+        <w:rPr>
+          <w:i/>
+          <w:sz w:val="20"/>
+          <w:szCs w:val="20"/>
+        </w:rPr>
+        <w:t>RaspDataLogger</w:t>
+      </w:r>
+      <w:proofErr w:type="spellEnd"/>
+      <w:r>
+        <w:rPr>
+          <w:i/>
+          <w:sz w:val="20"/>
+          <w:szCs w:val="20"/>
+        </w:rPr>
+        <w:t>/</w:t>
+      </w:r>
+      <w:proofErr w:type="spellStart"/>
+      <w:r>
+        <w:rPr>
+          <w:i/>
+          <w:sz w:val="20"/>
+          <w:szCs w:val="20"/>
+        </w:rPr>
+        <w:t>DataloggerWebApp</w:t>
+      </w:r>
+      <w:proofErr w:type="spellEnd"/>
+      <w:r>
+        <w:rPr>
+          <w:i/>
+          <w:sz w:val="20"/>
+          <w:szCs w:val="20"/>
+        </w:rPr>
+        <w:t>/</w:t>
+      </w:r>
+      <w:proofErr w:type="spellStart"/>
+      <w:r>
+        <w:rPr>
+          <w:i/>
+          <w:sz w:val="20"/>
+          <w:szCs w:val="20"/>
+        </w:rPr>
+        <w:t>WebApi</w:t>
+      </w:r>
+      <w:proofErr w:type="spellEnd"/>
+      <w:r>
+        <w:rPr>
+          <w:i/>
+          <w:sz w:val="20"/>
+          <w:szCs w:val="20"/>
+        </w:rPr>
+        <w:t>/v1&gt;</w:t>
+      </w:r>
+    </w:p>
+    <w:p>
+      <w:pPr>
+        <w:rPr>
+          <w:i/>
+          <w:sz w:val="20"/>
+          <w:szCs w:val="20"/>
+        </w:rPr>
+      </w:pPr>
+      <w:r>
+        <w:rPr>
+          <w:i/>
+          <w:sz w:val="20"/>
+          <w:szCs w:val="20"/>
+        </w:rPr>
+        <w:t xml:space="preserve">                </w:t>
+      </w:r>
+      <w:proofErr w:type="spellStart"/>
+      <w:r>
+        <w:rPr>
+          <w:i/>
+          <w:sz w:val="20"/>
+          <w:szCs w:val="20"/>
+        </w:rPr>
+        <w:t>WSGIProcessGroup</w:t>
+      </w:r>
+      <w:proofErr w:type="spellEnd"/>
+      <w:r>
+        <w:rPr>
+          <w:i/>
+          <w:sz w:val="20"/>
+          <w:szCs w:val="20"/>
+        </w:rPr>
+        <w:t xml:space="preserve"> </w:t>
+      </w:r>
+      <w:proofErr w:type="spellStart"/>
+      <w:r>
+        <w:rPr>
+          <w:i/>
+          <w:sz w:val="20"/>
+          <w:szCs w:val="20"/>
+        </w:rPr>
+        <w:t>AppWebSrvCfg</w:t>
+      </w:r>
+      <w:proofErr w:type="spellEnd"/>
+    </w:p>
+    <w:p>
+      <w:pPr>
+        <w:rPr>
+          <w:i/>
+          <w:sz w:val="20"/>
+          <w:szCs w:val="20"/>
+        </w:rPr>
+      </w:pPr>
+      <w:r>
+        <w:rPr>
+          <w:i/>
+          <w:sz w:val="20"/>
+          <w:szCs w:val="20"/>
+        </w:rPr>
+        <w:t xml:space="preserve">                </w:t>
+      </w:r>
+      <w:proofErr w:type="spellStart"/>
+      <w:r>
+        <w:rPr>
+          <w:i/>
+          <w:sz w:val="20"/>
+          <w:szCs w:val="20"/>
+        </w:rPr>
+        <w:t>WSGIApplicationGroup</w:t>
+      </w:r>
+      <w:proofErr w:type="spellEnd"/>
+      <w:r>
+        <w:rPr>
+          <w:i/>
+          <w:sz w:val="20"/>
+          <w:szCs w:val="20"/>
+        </w:rPr>
+        <w:t xml:space="preserve"> %</w:t>
+      </w:r>
+      <w:proofErr w:type="gramStart"/>
+      <w:r>
+        <w:rPr>
+          <w:i/>
+          <w:sz w:val="20"/>
+          <w:szCs w:val="20"/>
+        </w:rPr>
+        <w:t>{GLOBAL</w:t>
+      </w:r>
+      <w:proofErr w:type="gramEnd"/>
+      <w:r>
+        <w:rPr>
+          <w:i/>
+          <w:sz w:val="20"/>
+          <w:szCs w:val="20"/>
+        </w:rPr>
+        <w:t>}</w:t>
+      </w:r>
+    </w:p>
+    <w:p>
+      <w:pPr>
+        <w:rPr>
+          <w:i/>
+          <w:sz w:val="20"/>
+          <w:szCs w:val="20"/>
+        </w:rPr>
+      </w:pPr>
+      <w:r>
+        <w:rPr>
+          <w:i/>
+          <w:sz w:val="20"/>
+          <w:szCs w:val="20"/>
+        </w:rPr>
+        <w:t xml:space="preserve">                Order </w:t>
+      </w:r>
+      <w:proofErr w:type="spellStart"/>
+      <w:r>
+        <w:rPr>
+          <w:i/>
+          <w:sz w:val="20"/>
+          <w:szCs w:val="20"/>
+        </w:rPr>
+        <w:t>allow</w:t>
+      </w:r>
+      <w:proofErr w:type="gramStart"/>
+      <w:r>
+        <w:rPr>
+          <w:i/>
+          <w:sz w:val="20"/>
+          <w:szCs w:val="20"/>
+        </w:rPr>
+        <w:t>,deny</w:t>
+      </w:r>
+      <w:proofErr w:type="spellEnd"/>
+      <w:proofErr w:type="gramEnd"/>
+    </w:p>
+    <w:p>
+      <w:pPr>
+        <w:rPr>
+          <w:i/>
+          <w:sz w:val="20"/>
+          <w:szCs w:val="20"/>
+        </w:rPr>
+      </w:pPr>
+      <w:r>
+        <w:rPr>
+          <w:i/>
+          <w:sz w:val="20"/>
+          <w:szCs w:val="20"/>
+        </w:rPr>
+        <w:t xml:space="preserve">                Allow from all</w:t>
+      </w:r>
+    </w:p>
+    <w:p>
+      <w:pPr>
+        <w:rPr>
+          <w:i/>
+          <w:sz w:val="20"/>
+          <w:szCs w:val="20"/>
+        </w:rPr>
+      </w:pPr>
+      <w:r>
+        <w:rPr>
+          <w:i/>
+          <w:sz w:val="20"/>
+          <w:szCs w:val="20"/>
+        </w:rPr>
+        <w:t xml:space="preserve">                </w:t>
+      </w:r>
+      <w:proofErr w:type="spellStart"/>
+      <w:r>
+        <w:rPr>
+          <w:i/>
+          <w:sz w:val="20"/>
+          <w:szCs w:val="20"/>
+        </w:rPr>
+        <w:t>AllowOverride</w:t>
+      </w:r>
+      <w:proofErr w:type="spellEnd"/>
+      <w:r>
+        <w:rPr>
+          <w:i/>
+          <w:sz w:val="20"/>
+          <w:szCs w:val="20"/>
+        </w:rPr>
+        <w:t xml:space="preserve"> all</w:t>
+      </w:r>
+    </w:p>
+    <w:p>
+      <w:pPr>
+        <w:rPr>
+          <w:i/>
+          <w:sz w:val="20"/>
+          <w:szCs w:val="20"/>
+        </w:rPr>
+      </w:pPr>
+      <w:r>
+        <w:rPr>
+          <w:i/>
+          <w:sz w:val="20"/>
+          <w:szCs w:val="20"/>
+        </w:rPr>
+        <w:t xml:space="preserve">                Require all granted</w:t>
+      </w:r>
+    </w:p>
+    <w:p>
+      <w:pPr>
+        <w:rPr>
+          <w:i/>
+          <w:sz w:val="20"/>
+          <w:szCs w:val="20"/>
+        </w:rPr>
+      </w:pPr>
+      <w:r>
+        <w:rPr>
+          <w:i/>
+          <w:sz w:val="20"/>
+          <w:szCs w:val="20"/>
+        </w:rPr>
+        <w:t xml:space="preserve">        &lt;/Directory&gt;</w:t>
+      </w:r>
+    </w:p>
+    <w:p>
+      <w:pPr>
+        <w:rPr>
+          <w:i/>
+          <w:sz w:val="20"/>
+          <w:szCs w:val="20"/>
+        </w:rPr>
+      </w:pPr>
+    </w:p>
+    <w:p>
+      <w:pPr>
+        <w:rPr>
+          <w:i/>
+          <w:sz w:val="20"/>
+          <w:szCs w:val="20"/>
+        </w:rPr>
+      </w:pPr>
+      <w:r>
+        <w:rPr>
+          <w:i/>
+          <w:sz w:val="20"/>
+          <w:szCs w:val="20"/>
+        </w:rPr>
+        <w:t xml:space="preserve">        # Available </w:t>
+      </w:r>
+      <w:proofErr w:type="spellStart"/>
+      <w:r>
+        <w:rPr>
+          <w:i/>
+          <w:sz w:val="20"/>
+          <w:szCs w:val="20"/>
+        </w:rPr>
+        <w:t>loglevels</w:t>
+      </w:r>
+      <w:proofErr w:type="spellEnd"/>
+      <w:r>
+        <w:rPr>
+          <w:i/>
+          <w:sz w:val="20"/>
+          <w:szCs w:val="20"/>
+        </w:rPr>
+        <w:t>: trace8</w:t>
+      </w:r>
+      <w:proofErr w:type="gramStart"/>
+      <w:r>
+        <w:rPr>
+          <w:i/>
+          <w:sz w:val="20"/>
+          <w:szCs w:val="20"/>
+        </w:rPr>
+        <w:t>, ...,</w:t>
+      </w:r>
+      <w:proofErr w:type="gramEnd"/>
+      <w:r>
+        <w:rPr>
+          <w:i/>
+          <w:sz w:val="20"/>
+          <w:szCs w:val="20"/>
+        </w:rPr>
+        <w:t xml:space="preserve"> trace1, debug, info, notice, warn,</w:t>
+      </w:r>
+    </w:p>
+    <w:p>
+      <w:pPr>
+        <w:rPr>
+          <w:i/>
+          <w:sz w:val="20"/>
+          <w:szCs w:val="20"/>
+        </w:rPr>
+      </w:pPr>
+      <w:r>
+        <w:rPr>
+          <w:i/>
+          <w:sz w:val="20"/>
+          <w:szCs w:val="20"/>
+        </w:rPr>
+        <w:t xml:space="preserve">        # </w:t>
+      </w:r>
+      <w:proofErr w:type="gramStart"/>
+      <w:r>
+        <w:rPr>
+          <w:i/>
+          <w:sz w:val="20"/>
+          <w:szCs w:val="20"/>
+        </w:rPr>
+        <w:t>error</w:t>
+      </w:r>
+      <w:proofErr w:type="gramEnd"/>
+      <w:r>
+        <w:rPr>
+          <w:i/>
+          <w:sz w:val="20"/>
+          <w:szCs w:val="20"/>
+        </w:rPr>
+        <w:t xml:space="preserve">, </w:t>
+      </w:r>
+      <w:proofErr w:type="spellStart"/>
+      <w:r>
+        <w:rPr>
+          <w:i/>
+          <w:sz w:val="20"/>
+          <w:szCs w:val="20"/>
+        </w:rPr>
+        <w:t>crit</w:t>
+      </w:r>
+      <w:proofErr w:type="spellEnd"/>
+      <w:r>
+        <w:rPr>
+          <w:i/>
+          <w:sz w:val="20"/>
+          <w:szCs w:val="20"/>
+        </w:rPr>
+        <w:t xml:space="preserve">, alert, </w:t>
+      </w:r>
+      <w:proofErr w:type="spellStart"/>
+      <w:r>
+        <w:rPr>
+          <w:i/>
+          <w:sz w:val="20"/>
+          <w:szCs w:val="20"/>
+        </w:rPr>
+        <w:t>emerg</w:t>
+      </w:r>
+      <w:proofErr w:type="spellEnd"/>
+      <w:r>
+        <w:rPr>
+          <w:i/>
+          <w:sz w:val="20"/>
+          <w:szCs w:val="20"/>
+        </w:rPr>
+        <w:t>.</w:t>
+      </w:r>
+    </w:p>
+    <w:p>
+      <w:pPr>
+        <w:rPr>
+          <w:i/>
+          <w:sz w:val="20"/>
+          <w:szCs w:val="20"/>
+        </w:rPr>
+      </w:pPr>
+      <w:r>
+        <w:rPr>
+          <w:i/>
+          <w:sz w:val="20"/>
+          <w:szCs w:val="20"/>
+        </w:rPr>
+        <w:t xml:space="preserve">        # </w:t>
+      </w:r>
+      <w:proofErr w:type="gramStart"/>
+      <w:r>
+        <w:rPr>
+          <w:i/>
+          <w:sz w:val="20"/>
+          <w:szCs w:val="20"/>
+        </w:rPr>
+        <w:t>It</w:t>
+      </w:r>
+      <w:proofErr w:type="gramEnd"/>
+      <w:r>
+        <w:rPr>
+          <w:i/>
+          <w:sz w:val="20"/>
+          <w:szCs w:val="20"/>
+        </w:rPr>
+        <w:t xml:space="preserve"> is also possible to configure the </w:t>
+      </w:r>
+      <w:proofErr w:type="spellStart"/>
+      <w:r>
+        <w:rPr>
+          <w:i/>
+          <w:sz w:val="20"/>
+          <w:szCs w:val="20"/>
+        </w:rPr>
+        <w:t>loglevel</w:t>
+      </w:r>
+      <w:proofErr w:type="spellEnd"/>
+      <w:r>
+        <w:rPr>
+          <w:i/>
+          <w:sz w:val="20"/>
+          <w:szCs w:val="20"/>
+        </w:rPr>
+        <w:t xml:space="preserve"> for particular</w:t>
+      </w:r>
+    </w:p>
+    <w:p>
+      <w:pPr>
+        <w:rPr>
+          <w:i/>
+          <w:sz w:val="20"/>
+          <w:szCs w:val="20"/>
+        </w:rPr>
+      </w:pPr>
+      <w:r>
+        <w:rPr>
+          <w:i/>
+          <w:sz w:val="20"/>
+          <w:szCs w:val="20"/>
+        </w:rPr>
+        <w:t xml:space="preserve">        # </w:t>
+      </w:r>
+      <w:proofErr w:type="gramStart"/>
+      <w:r>
+        <w:rPr>
+          <w:i/>
+          <w:sz w:val="20"/>
+          <w:szCs w:val="20"/>
+        </w:rPr>
+        <w:t>modules</w:t>
+      </w:r>
+      <w:proofErr w:type="gramEnd"/>
+      <w:r>
+        <w:rPr>
+          <w:i/>
+          <w:sz w:val="20"/>
+          <w:szCs w:val="20"/>
+        </w:rPr>
+        <w:t>, e.g.</w:t>
+      </w:r>
+    </w:p>
+    <w:p>
+      <w:pPr>
+        <w:rPr>
+          <w:i/>
+          <w:sz w:val="20"/>
+          <w:szCs w:val="20"/>
+        </w:rPr>
+      </w:pPr>
+      <w:r>
+        <w:rPr>
+          <w:i/>
+          <w:sz w:val="20"/>
+          <w:szCs w:val="20"/>
+        </w:rPr>
+        <w:t xml:space="preserve">        #</w:t>
+      </w:r>
+      <w:proofErr w:type="spellStart"/>
+      <w:r>
+        <w:rPr>
+          <w:i/>
+          <w:sz w:val="20"/>
+          <w:szCs w:val="20"/>
+        </w:rPr>
+        <w:t>LogLevel</w:t>
+      </w:r>
+      <w:proofErr w:type="spellEnd"/>
+      <w:r>
+        <w:rPr>
+          <w:i/>
+          <w:sz w:val="20"/>
+          <w:szCs w:val="20"/>
+        </w:rPr>
+        <w:t xml:space="preserve"> info </w:t>
+      </w:r>
+      <w:proofErr w:type="spellStart"/>
+      <w:r>
+        <w:rPr>
+          <w:i/>
+          <w:sz w:val="20"/>
+          <w:szCs w:val="20"/>
+        </w:rPr>
+        <w:t>ssl</w:t>
+      </w:r>
+      <w:proofErr w:type="gramStart"/>
+      <w:r>
+        <w:rPr>
+          <w:i/>
+          <w:sz w:val="20"/>
+          <w:szCs w:val="20"/>
+        </w:rPr>
+        <w:t>:warn</w:t>
+      </w:r>
+      <w:proofErr w:type="spellEnd"/>
+      <w:proofErr w:type="gramEnd"/>
+    </w:p>
+    <w:p>
+      <w:pPr>
+        <w:rPr>
+          <w:i/>
+          <w:sz w:val="20"/>
+          <w:szCs w:val="20"/>
+        </w:rPr>
+      </w:pPr>
+    </w:p>
+    <w:p>
+      <w:pPr>
+        <w:rPr>
+          <w:i/>
+          <w:sz w:val="20"/>
+          <w:szCs w:val="20"/>
+        </w:rPr>
+      </w:pPr>
+      <w:r>
+        <w:rPr>
+          <w:i/>
+          <w:sz w:val="20"/>
+          <w:szCs w:val="20"/>
+        </w:rPr>
+        <w:t xml:space="preserve">        </w:t>
+      </w:r>
+      <w:proofErr w:type="spellStart"/>
+      <w:r>
+        <w:rPr>
+          <w:i/>
+          <w:sz w:val="20"/>
+          <w:szCs w:val="20"/>
+        </w:rPr>
+        <w:t>ErrorLog</w:t>
+      </w:r>
+      <w:proofErr w:type="spellEnd"/>
+      <w:r>
+        <w:rPr>
+          <w:i/>
+          <w:sz w:val="20"/>
+          <w:szCs w:val="20"/>
+        </w:rPr>
+        <w:t xml:space="preserve"> ${APACHE_LOG_DIR}/error.log</w:t>
+      </w:r>
+    </w:p>
+    <w:p>
+      <w:pPr>
+        <w:rPr>
+          <w:i/>
+          <w:sz w:val="20"/>
+          <w:szCs w:val="20"/>
+        </w:rPr>
+      </w:pPr>
+      <w:r>
+        <w:rPr>
+          <w:i/>
+          <w:sz w:val="20"/>
+          <w:szCs w:val="20"/>
+        </w:rPr>
+        <w:t xml:space="preserve">        </w:t>
+      </w:r>
+      <w:proofErr w:type="spellStart"/>
+      <w:r>
+        <w:rPr>
+          <w:i/>
+          <w:sz w:val="20"/>
+          <w:szCs w:val="20"/>
+        </w:rPr>
+        <w:t>CustomLog</w:t>
+      </w:r>
+      <w:proofErr w:type="spellEnd"/>
+      <w:r>
+        <w:rPr>
+          <w:i/>
+          <w:sz w:val="20"/>
+          <w:szCs w:val="20"/>
+        </w:rPr>
+        <w:t xml:space="preserve"> ${APACHE_LOG_DIR}/access.log combined</w:t>
+      </w:r>
+    </w:p>
+    <w:p>
+      <w:pPr>
+        <w:rPr>
+          <w:i/>
+          <w:sz w:val="20"/>
+          <w:szCs w:val="20"/>
+        </w:rPr>
+      </w:pPr>
+    </w:p>
+    <w:p>
+      <w:pPr>
+        <w:rPr>
+          <w:i/>
+          <w:sz w:val="20"/>
+          <w:szCs w:val="20"/>
+        </w:rPr>
+      </w:pPr>
+      <w:r>
+        <w:rPr>
+          <w:i/>
+          <w:sz w:val="20"/>
+          <w:szCs w:val="20"/>
+        </w:rPr>
+        <w:t xml:space="preserve">        # </w:t>
+      </w:r>
+      <w:proofErr w:type="gramStart"/>
+      <w:r>
+        <w:rPr>
+          <w:i/>
+          <w:sz w:val="20"/>
+          <w:szCs w:val="20"/>
+        </w:rPr>
+        <w:t>For</w:t>
+      </w:r>
+      <w:proofErr w:type="gramEnd"/>
+      <w:r>
+        <w:rPr>
+          <w:i/>
+          <w:sz w:val="20"/>
+          <w:szCs w:val="20"/>
+        </w:rPr>
+        <w:t xml:space="preserve"> most configuration files from </w:t>
+      </w:r>
+      <w:proofErr w:type="spellStart"/>
+      <w:r>
+        <w:rPr>
+          <w:i/>
+          <w:sz w:val="20"/>
+          <w:szCs w:val="20"/>
+        </w:rPr>
+        <w:t>conf</w:t>
+      </w:r>
+      <w:proofErr w:type="spellEnd"/>
+      <w:r>
+        <w:rPr>
+          <w:i/>
+          <w:sz w:val="20"/>
+          <w:szCs w:val="20"/>
+        </w:rPr>
+        <w:t>-available/, which are</w:t>
+      </w:r>
+    </w:p>
+    <w:p>
+      <w:pPr>
+        <w:rPr>
+          <w:i/>
+          <w:sz w:val="20"/>
+          <w:szCs w:val="20"/>
+        </w:rPr>
+      </w:pPr>
+      <w:r>
+        <w:rPr>
+          <w:i/>
+          <w:sz w:val="20"/>
+          <w:szCs w:val="20"/>
+        </w:rPr>
+        <w:t xml:space="preserve">        # enabled or disabled at a global level, it is possible to</w:t>
+      </w:r>
+    </w:p>
+    <w:p>
+      <w:pPr>
+        <w:rPr>
+          <w:i/>
+          <w:sz w:val="20"/>
+          <w:szCs w:val="20"/>
+        </w:rPr>
+      </w:pPr>
+      <w:r>
+        <w:rPr>
+          <w:i/>
+          <w:sz w:val="20"/>
+          <w:szCs w:val="20"/>
+        </w:rPr>
+        <w:t xml:space="preserve">        # include a line for only one particular virtual host. For example the</w:t>
+      </w:r>
+    </w:p>
+    <w:p>
+      <w:pPr>
+        <w:rPr>
+          <w:i/>
+          <w:sz w:val="20"/>
+          <w:szCs w:val="20"/>
+        </w:rPr>
+      </w:pPr>
+      <w:r>
+        <w:rPr>
+          <w:i/>
+          <w:sz w:val="20"/>
+          <w:szCs w:val="20"/>
+        </w:rPr>
+        <w:t xml:space="preserve">        # following line enables the CGI configuration for this host only</w:t>
+      </w:r>
+    </w:p>
+    <w:p>
+      <w:pPr>
+        <w:rPr>
+          <w:i/>
+          <w:sz w:val="20"/>
+          <w:szCs w:val="20"/>
+        </w:rPr>
+      </w:pPr>
+      <w:r>
+        <w:rPr>
+          <w:i/>
+          <w:sz w:val="20"/>
+          <w:szCs w:val="20"/>
+        </w:rPr>
+        <w:t xml:space="preserve">        # after it has been globally disabled with "a2disconf".</w:t>
+      </w:r>
+    </w:p>
+    <w:p>
+      <w:pPr>
+        <w:rPr>
+          <w:i/>
+          <w:sz w:val="20"/>
+          <w:szCs w:val="20"/>
+        </w:rPr>
+      </w:pPr>
+      <w:r>
+        <w:rPr>
+          <w:i/>
+          <w:sz w:val="20"/>
+          <w:szCs w:val="20"/>
+        </w:rPr>
+        <w:t xml:space="preserve">        #</w:t>
+      </w:r>
+      <w:proofErr w:type="gramStart"/>
+      <w:r>
+        <w:rPr>
+          <w:i/>
+          <w:sz w:val="20"/>
+          <w:szCs w:val="20"/>
+        </w:rPr>
+        <w:t>Include</w:t>
+      </w:r>
+      <w:proofErr w:type="gramEnd"/>
+      <w:r>
+        <w:rPr>
+          <w:i/>
+          <w:sz w:val="20"/>
+          <w:szCs w:val="20"/>
+        </w:rPr>
+        <w:t xml:space="preserve"> </w:t>
+      </w:r>
+      <w:proofErr w:type="spellStart"/>
+      <w:r>
+        <w:rPr>
+          <w:i/>
+          <w:sz w:val="20"/>
+          <w:szCs w:val="20"/>
+        </w:rPr>
+        <w:t>conf</w:t>
+      </w:r>
+      <w:proofErr w:type="spellEnd"/>
+      <w:r>
+        <w:rPr>
+          <w:i/>
+          <w:sz w:val="20"/>
+          <w:szCs w:val="20"/>
+        </w:rPr>
+        <w:t>-available/serve-</w:t>
+      </w:r>
+      <w:proofErr w:type="spellStart"/>
+      <w:r>
+        <w:rPr>
+          <w:i/>
+          <w:sz w:val="20"/>
+          <w:szCs w:val="20"/>
+        </w:rPr>
+        <w:t>cgi</w:t>
+      </w:r>
+      <w:proofErr w:type="spellEnd"/>
+      <w:r>
+        <w:rPr>
+          <w:i/>
+          <w:sz w:val="20"/>
+          <w:szCs w:val="20"/>
+        </w:rPr>
+        <w:t>-</w:t>
+      </w:r>
+      <w:proofErr w:type="spellStart"/>
+      <w:r>
+        <w:rPr>
+          <w:i/>
+          <w:sz w:val="20"/>
+          <w:szCs w:val="20"/>
+        </w:rPr>
+        <w:t>bin.conf</w:t>
+      </w:r>
+      <w:proofErr w:type="spellEnd"/>
+    </w:p>
+    <w:p>
+      <w:pPr>
+        <w:rPr>
+          <w:i/>
+          <w:sz w:val="20"/>
+          <w:szCs w:val="20"/>
+        </w:rPr>
+      </w:pPr>
+      <w:r>
+        <w:rPr>
+          <w:i/>
+          <w:sz w:val="20"/>
+          <w:szCs w:val="20"/>
+        </w:rPr>
         <w:lastRenderedPageBreak/>
-        <w:t xml:space="preserve">        # The </w:t>
-      </w:r>
-      <w:proofErr w:type="spellStart"/>
-      <w:r>
-        <w:rPr>
-          <w:i/>
-          <w:sz w:val="20"/>
-          <w:szCs w:val="20"/>
-        </w:rPr>
-        <w:t>ServerName</w:t>
-      </w:r>
-      <w:proofErr w:type="spellEnd"/>
-      <w:r>
-        <w:rPr>
-          <w:i/>
-          <w:sz w:val="20"/>
-          <w:szCs w:val="20"/>
-        </w:rPr>
-        <w:t xml:space="preserve"> directive sets the request scheme, hostname and port that</w:t>
-      </w:r>
-    </w:p>
-    <w:p>
-      <w:pPr>
-        <w:rPr>
-          <w:i/>
-          <w:sz w:val="20"/>
-          <w:szCs w:val="20"/>
-        </w:rPr>
-      </w:pPr>
-      <w:r>
-        <w:rPr>
-          <w:i/>
-          <w:sz w:val="20"/>
-          <w:szCs w:val="20"/>
-        </w:rPr>
-        <w:t xml:space="preserve">        # the server uses to identify itself. This is used when creating</w:t>
-      </w:r>
-    </w:p>
-    <w:p>
-      <w:pPr>
-        <w:rPr>
-          <w:i/>
-          <w:sz w:val="20"/>
-          <w:szCs w:val="20"/>
-        </w:rPr>
-      </w:pPr>
-      <w:r>
-        <w:rPr>
-          <w:i/>
-          <w:sz w:val="20"/>
-          <w:szCs w:val="20"/>
-        </w:rPr>
-        <w:t xml:space="preserve">        # </w:t>
-      </w:r>
-      <w:proofErr w:type="gramStart"/>
-      <w:r>
-        <w:rPr>
-          <w:i/>
-          <w:sz w:val="20"/>
-          <w:szCs w:val="20"/>
-        </w:rPr>
-        <w:t>redirection</w:t>
-      </w:r>
-      <w:proofErr w:type="gramEnd"/>
-      <w:r>
-        <w:rPr>
-          <w:i/>
-          <w:sz w:val="20"/>
-          <w:szCs w:val="20"/>
-        </w:rPr>
-        <w:t xml:space="preserve"> URLs. In the context of virtual hosts, the </w:t>
-      </w:r>
-      <w:proofErr w:type="spellStart"/>
-      <w:r>
-        <w:rPr>
-          <w:i/>
-          <w:sz w:val="20"/>
-          <w:szCs w:val="20"/>
-        </w:rPr>
-        <w:t>ServerName</w:t>
-      </w:r>
-      <w:proofErr w:type="spellEnd"/>
-    </w:p>
-    <w:p>
-      <w:pPr>
-        <w:rPr>
-          <w:i/>
-          <w:sz w:val="20"/>
-          <w:szCs w:val="20"/>
-        </w:rPr>
-      </w:pPr>
-      <w:r>
-        <w:rPr>
-          <w:i/>
-          <w:sz w:val="20"/>
-          <w:szCs w:val="20"/>
-        </w:rPr>
-        <w:t xml:space="preserve">        # specifies what hostname must appear in the request's Host: header to</w:t>
-      </w:r>
-    </w:p>
-    <w:p>
-      <w:pPr>
-        <w:rPr>
-          <w:i/>
-          <w:sz w:val="20"/>
-          <w:szCs w:val="20"/>
-        </w:rPr>
-      </w:pPr>
-      <w:r>
-        <w:rPr>
-          <w:i/>
-          <w:sz w:val="20"/>
-          <w:szCs w:val="20"/>
-        </w:rPr>
-        <w:t xml:space="preserve">        # match this virtual host. For the default virtual host (this file) this</w:t>
-      </w:r>
-    </w:p>
-    <w:p>
-      <w:pPr>
-        <w:rPr>
-          <w:i/>
-          <w:sz w:val="20"/>
-          <w:szCs w:val="20"/>
-        </w:rPr>
-      </w:pPr>
-      <w:r>
-        <w:rPr>
-          <w:i/>
-          <w:sz w:val="20"/>
-          <w:szCs w:val="20"/>
-        </w:rPr>
-        <w:t xml:space="preserve">        # </w:t>
-      </w:r>
-      <w:proofErr w:type="gramStart"/>
-      <w:r>
-        <w:rPr>
-          <w:i/>
-          <w:sz w:val="20"/>
-          <w:szCs w:val="20"/>
-        </w:rPr>
-        <w:t>value</w:t>
-      </w:r>
-      <w:proofErr w:type="gramEnd"/>
-      <w:r>
-        <w:rPr>
-          <w:i/>
-          <w:sz w:val="20"/>
-          <w:szCs w:val="20"/>
-        </w:rPr>
-        <w:t xml:space="preserve"> is not decisive as it is used as a last resort host regardless.</w:t>
-      </w:r>
-    </w:p>
-    <w:p>
-      <w:pPr>
-        <w:rPr>
-          <w:i/>
-          <w:sz w:val="20"/>
-          <w:szCs w:val="20"/>
-        </w:rPr>
-      </w:pPr>
-      <w:r>
-        <w:rPr>
-          <w:i/>
-          <w:sz w:val="20"/>
-          <w:szCs w:val="20"/>
-        </w:rPr>
-        <w:t xml:space="preserve">        # </w:t>
-      </w:r>
-      <w:proofErr w:type="gramStart"/>
-      <w:r>
-        <w:rPr>
-          <w:i/>
-          <w:sz w:val="20"/>
-          <w:szCs w:val="20"/>
-        </w:rPr>
-        <w:t>However</w:t>
-      </w:r>
-      <w:proofErr w:type="gramEnd"/>
-      <w:r>
-        <w:rPr>
-          <w:i/>
-          <w:sz w:val="20"/>
-          <w:szCs w:val="20"/>
-        </w:rPr>
-        <w:t>, you must set it for any further virtual host explicitly.</w:t>
-      </w:r>
-    </w:p>
-    <w:p>
-      <w:pPr>
-        <w:rPr>
-          <w:i/>
-          <w:sz w:val="20"/>
-          <w:szCs w:val="20"/>
-        </w:rPr>
-      </w:pPr>
-      <w:r>
-        <w:rPr>
-          <w:i/>
-          <w:sz w:val="20"/>
-          <w:szCs w:val="20"/>
-        </w:rPr>
-        <w:t xml:space="preserve">        </w:t>
-      </w:r>
-      <w:proofErr w:type="spellStart"/>
-      <w:r>
-        <w:rPr>
-          <w:i/>
-          <w:sz w:val="20"/>
-          <w:szCs w:val="20"/>
-        </w:rPr>
-        <w:t>ServerName</w:t>
-      </w:r>
-      <w:proofErr w:type="spellEnd"/>
-      <w:r>
-        <w:rPr>
-          <w:i/>
-          <w:sz w:val="20"/>
-          <w:szCs w:val="20"/>
-        </w:rPr>
-        <w:t xml:space="preserve"> datalogger.mydomain.com</w:t>
-      </w:r>
-    </w:p>
-    <w:p>
-      <w:pPr>
-        <w:rPr>
-          <w:i/>
-          <w:sz w:val="20"/>
-          <w:szCs w:val="20"/>
-        </w:rPr>
-      </w:pPr>
-      <w:r>
-        <w:rPr>
-          <w:i/>
-          <w:sz w:val="20"/>
-          <w:szCs w:val="20"/>
-        </w:rPr>
-        <w:t xml:space="preserve">        </w:t>
-      </w:r>
-      <w:proofErr w:type="spellStart"/>
-      <w:r>
-        <w:rPr>
-          <w:i/>
-          <w:sz w:val="20"/>
-          <w:szCs w:val="20"/>
-        </w:rPr>
-        <w:t>ServerAdmin</w:t>
-      </w:r>
-      <w:proofErr w:type="spellEnd"/>
-      <w:r>
-        <w:rPr>
-          <w:i/>
-          <w:sz w:val="20"/>
-          <w:szCs w:val="20"/>
-        </w:rPr>
-        <w:t xml:space="preserve"> </w:t>
-      </w:r>
-      <w:proofErr w:type="spellStart"/>
-      <w:r>
-        <w:rPr>
-          <w:i/>
-          <w:sz w:val="20"/>
-          <w:szCs w:val="20"/>
-        </w:rPr>
-        <w:t>webmaster@localhost</w:t>
-      </w:r>
-      <w:proofErr w:type="spellEnd"/>
-    </w:p>
-    <w:p>
-      <w:pPr>
-        <w:rPr>
-          <w:i/>
-          <w:sz w:val="20"/>
-          <w:szCs w:val="20"/>
-        </w:rPr>
-      </w:pPr>
-      <w:r>
-        <w:rPr>
-          <w:i/>
-          <w:sz w:val="20"/>
-          <w:szCs w:val="20"/>
-        </w:rPr>
-        <w:t xml:space="preserve">        </w:t>
-      </w:r>
-      <w:proofErr w:type="spellStart"/>
-      <w:r>
-        <w:rPr>
-          <w:i/>
-          <w:sz w:val="20"/>
-          <w:szCs w:val="20"/>
-        </w:rPr>
-        <w:t>DocumentRoot</w:t>
-      </w:r>
-      <w:proofErr w:type="spellEnd"/>
-      <w:r>
-        <w:rPr>
-          <w:i/>
-          <w:sz w:val="20"/>
-          <w:szCs w:val="20"/>
-        </w:rPr>
-        <w:t xml:space="preserve"> /home/pi/</w:t>
-      </w:r>
-      <w:proofErr w:type="spellStart"/>
-      <w:r>
-        <w:rPr>
-          <w:i/>
-          <w:sz w:val="20"/>
-          <w:szCs w:val="20"/>
-        </w:rPr>
-        <w:t>RaspDataLogger</w:t>
-      </w:r>
-      <w:proofErr w:type="spellEnd"/>
-      <w:r>
-        <w:rPr>
-          <w:i/>
-          <w:sz w:val="20"/>
-          <w:szCs w:val="20"/>
-        </w:rPr>
-        <w:t>/</w:t>
-      </w:r>
-      <w:proofErr w:type="spellStart"/>
-      <w:r>
-        <w:rPr>
-          <w:i/>
-          <w:sz w:val="20"/>
-          <w:szCs w:val="20"/>
-        </w:rPr>
-        <w:t>DataloggerWebApp</w:t>
-      </w:r>
-      <w:proofErr w:type="spellEnd"/>
-      <w:r>
-        <w:rPr>
-          <w:i/>
-          <w:sz w:val="20"/>
-          <w:szCs w:val="20"/>
-        </w:rPr>
-        <w:t>/html</w:t>
-      </w:r>
-    </w:p>
-    <w:p>
-      <w:pPr>
-        <w:rPr>
-          <w:i/>
-          <w:sz w:val="20"/>
-          <w:szCs w:val="20"/>
-        </w:rPr>
-      </w:pPr>
-      <w:r>
-        <w:rPr>
-          <w:i/>
-          <w:sz w:val="20"/>
-          <w:szCs w:val="20"/>
-        </w:rPr>
-        <w:t xml:space="preserve">        #Alias /static /home/pi/</w:t>
-      </w:r>
-      <w:proofErr w:type="spellStart"/>
-      <w:r>
-        <w:rPr>
-          <w:i/>
-          <w:sz w:val="20"/>
-          <w:szCs w:val="20"/>
-        </w:rPr>
-        <w:t>RaspDataLogger</w:t>
-      </w:r>
-      <w:proofErr w:type="spellEnd"/>
-      <w:r>
-        <w:rPr>
-          <w:i/>
-          <w:sz w:val="20"/>
-          <w:szCs w:val="20"/>
-        </w:rPr>
-        <w:t>/</w:t>
-      </w:r>
-      <w:proofErr w:type="spellStart"/>
-      <w:r>
-        <w:rPr>
-          <w:i/>
-          <w:sz w:val="20"/>
-          <w:szCs w:val="20"/>
-        </w:rPr>
-        <w:t>DataloggerWebApp</w:t>
-      </w:r>
-      <w:proofErr w:type="spellEnd"/>
-      <w:r>
-        <w:rPr>
-          <w:i/>
-          <w:sz w:val="20"/>
-          <w:szCs w:val="20"/>
-        </w:rPr>
-        <w:t>/html</w:t>
-      </w:r>
-    </w:p>
-    <w:p>
-      <w:pPr>
-        <w:rPr>
-          <w:i/>
-          <w:sz w:val="20"/>
-          <w:szCs w:val="20"/>
-        </w:rPr>
-      </w:pPr>
-      <w:r>
-        <w:rPr>
-          <w:i/>
-          <w:sz w:val="20"/>
-          <w:szCs w:val="20"/>
-        </w:rPr>
-        <w:t xml:space="preserve">        Header set Access-Control-Allow-Origin "*"</w:t>
-      </w:r>
-    </w:p>
-    <w:p>
-      <w:pPr>
-        <w:rPr>
-          <w:i/>
-          <w:sz w:val="20"/>
-          <w:szCs w:val="20"/>
-        </w:rPr>
-      </w:pPr>
-      <w:r>
-        <w:rPr>
-          <w:i/>
-          <w:sz w:val="20"/>
-          <w:szCs w:val="20"/>
-        </w:rPr>
-        <w:t xml:space="preserve">        Header set Access-Control-Allow-Methods "PUT</w:t>
-      </w:r>
-      <w:proofErr w:type="gramStart"/>
-      <w:r>
-        <w:rPr>
-          <w:i/>
-          <w:sz w:val="20"/>
-          <w:szCs w:val="20"/>
-        </w:rPr>
-        <w:t>,GET,POST,DELETE,OPTIONS</w:t>
-      </w:r>
-      <w:proofErr w:type="gramEnd"/>
-      <w:r>
-        <w:rPr>
-          <w:i/>
-          <w:sz w:val="20"/>
-          <w:szCs w:val="20"/>
-        </w:rPr>
-        <w:t>"</w:t>
-      </w:r>
-    </w:p>
-    <w:p>
-      <w:pPr>
-        <w:rPr>
-          <w:i/>
-          <w:sz w:val="20"/>
-          <w:szCs w:val="20"/>
-        </w:rPr>
-      </w:pPr>
-      <w:r>
-        <w:rPr>
-          <w:i/>
-          <w:sz w:val="20"/>
-          <w:szCs w:val="20"/>
-        </w:rPr>
-        <w:t xml:space="preserve">        Header set Access-Control-Allow-Headers "x-requested-with, content-type, accept"</w:t>
-      </w:r>
-    </w:p>
-    <w:p>
-      <w:pPr>
-        <w:rPr>
-          <w:i/>
-          <w:sz w:val="20"/>
-          <w:szCs w:val="20"/>
-        </w:rPr>
-      </w:pPr>
-      <w:r>
-        <w:rPr>
-          <w:i/>
-          <w:sz w:val="20"/>
-          <w:szCs w:val="20"/>
-        </w:rPr>
-        <w:t xml:space="preserve">        Header set Access-Control-Allow-Headers "origin, accept, content-type"</w:t>
-      </w:r>
-    </w:p>
-    <w:p>
-      <w:pPr>
-        <w:rPr>
-          <w:i/>
-          <w:sz w:val="20"/>
-          <w:szCs w:val="20"/>
-        </w:rPr>
-      </w:pPr>
-      <w:r>
-        <w:rPr>
-          <w:i/>
-          <w:sz w:val="20"/>
-          <w:szCs w:val="20"/>
-        </w:rPr>
-        <w:t xml:space="preserve">        Header always set Access-Control-Max-Age "1000"</w:t>
-      </w:r>
-    </w:p>
-    <w:p>
-      <w:pPr>
-        <w:rPr>
-          <w:i/>
-          <w:sz w:val="20"/>
-          <w:szCs w:val="20"/>
-        </w:rPr>
-      </w:pPr>
-      <w:r>
-        <w:rPr>
-          <w:i/>
-          <w:sz w:val="20"/>
-          <w:szCs w:val="20"/>
-        </w:rPr>
-        <w:t xml:space="preserve">        Header set Access-Control-Allow-Headers "range"</w:t>
-      </w:r>
-    </w:p>
-    <w:p>
-      <w:pPr>
-        <w:rPr>
-          <w:i/>
-          <w:sz w:val="20"/>
-          <w:szCs w:val="20"/>
-        </w:rPr>
-      </w:pPr>
-      <w:r>
-        <w:rPr>
-          <w:i/>
-          <w:sz w:val="20"/>
-          <w:szCs w:val="20"/>
-        </w:rPr>
-        <w:t xml:space="preserve">        &lt;Directory /home/pi/</w:t>
-      </w:r>
-      <w:proofErr w:type="spellStart"/>
-      <w:r>
-        <w:rPr>
-          <w:i/>
-          <w:sz w:val="20"/>
-          <w:szCs w:val="20"/>
-        </w:rPr>
-        <w:t>RaspDataLogger</w:t>
-      </w:r>
-      <w:proofErr w:type="spellEnd"/>
-      <w:r>
-        <w:rPr>
-          <w:i/>
-          <w:sz w:val="20"/>
-          <w:szCs w:val="20"/>
-        </w:rPr>
-        <w:t>/</w:t>
-      </w:r>
-      <w:proofErr w:type="spellStart"/>
-      <w:r>
-        <w:rPr>
-          <w:i/>
-          <w:sz w:val="20"/>
-          <w:szCs w:val="20"/>
-        </w:rPr>
-        <w:t>DataloggerWebApp</w:t>
-      </w:r>
-      <w:proofErr w:type="spellEnd"/>
-      <w:r>
-        <w:rPr>
-          <w:i/>
-          <w:sz w:val="20"/>
-          <w:szCs w:val="20"/>
-        </w:rPr>
-        <w:t>/html/&gt;</w:t>
-      </w:r>
-    </w:p>
-    <w:p>
-      <w:pPr>
-        <w:rPr>
-          <w:i/>
-          <w:sz w:val="20"/>
-          <w:szCs w:val="20"/>
-        </w:rPr>
-      </w:pPr>
-      <w:r>
-        <w:rPr>
-          <w:i/>
-          <w:sz w:val="20"/>
-          <w:szCs w:val="20"/>
-        </w:rPr>
-        <w:t xml:space="preserve">         Order </w:t>
-      </w:r>
-      <w:proofErr w:type="spellStart"/>
-      <w:r>
-        <w:rPr>
-          <w:i/>
-          <w:sz w:val="20"/>
-          <w:szCs w:val="20"/>
-        </w:rPr>
-        <w:t>allow</w:t>
-      </w:r>
-      <w:proofErr w:type="gramStart"/>
-      <w:r>
-        <w:rPr>
-          <w:i/>
-          <w:sz w:val="20"/>
-          <w:szCs w:val="20"/>
-        </w:rPr>
-        <w:t>,deny</w:t>
-      </w:r>
-      <w:proofErr w:type="spellEnd"/>
-      <w:proofErr w:type="gramEnd"/>
-    </w:p>
-    <w:p>
-      <w:pPr>
-        <w:rPr>
-          <w:i/>
-          <w:sz w:val="20"/>
-          <w:szCs w:val="20"/>
-        </w:rPr>
-      </w:pPr>
-      <w:r>
-        <w:rPr>
-          <w:i/>
-          <w:sz w:val="20"/>
-          <w:szCs w:val="20"/>
-        </w:rPr>
-        <w:t xml:space="preserve">         Allow from all</w:t>
-      </w:r>
-    </w:p>
-    <w:p>
-      <w:pPr>
-        <w:rPr>
-          <w:i/>
-          <w:sz w:val="20"/>
-          <w:szCs w:val="20"/>
-        </w:rPr>
-      </w:pPr>
-      <w:r>
-        <w:rPr>
-          <w:i/>
-          <w:sz w:val="20"/>
-          <w:szCs w:val="20"/>
-        </w:rPr>
-        <w:t xml:space="preserve">             </w:t>
-      </w:r>
-      <w:proofErr w:type="spellStart"/>
-      <w:r>
-        <w:rPr>
-          <w:i/>
-          <w:sz w:val="20"/>
-          <w:szCs w:val="20"/>
-        </w:rPr>
-        <w:t>DirectoryIndex</w:t>
-      </w:r>
-      <w:proofErr w:type="spellEnd"/>
-      <w:r>
-        <w:rPr>
-          <w:i/>
-          <w:sz w:val="20"/>
-          <w:szCs w:val="20"/>
-        </w:rPr>
-        <w:t xml:space="preserve"> index.html</w:t>
-      </w:r>
-    </w:p>
-    <w:p>
-      <w:pPr>
-        <w:rPr>
-          <w:i/>
-          <w:sz w:val="20"/>
-          <w:szCs w:val="20"/>
-        </w:rPr>
-      </w:pPr>
-      <w:r>
-        <w:rPr>
-          <w:i/>
-          <w:sz w:val="20"/>
-          <w:szCs w:val="20"/>
-        </w:rPr>
-        <w:t xml:space="preserve">             </w:t>
-      </w:r>
-      <w:proofErr w:type="spellStart"/>
-      <w:r>
-        <w:rPr>
-          <w:i/>
-          <w:sz w:val="20"/>
-          <w:szCs w:val="20"/>
-        </w:rPr>
-        <w:t>AllowOverride</w:t>
-      </w:r>
-      <w:proofErr w:type="spellEnd"/>
-      <w:r>
-        <w:rPr>
-          <w:i/>
-          <w:sz w:val="20"/>
-          <w:szCs w:val="20"/>
-        </w:rPr>
-        <w:t xml:space="preserve"> all</w:t>
-      </w:r>
-    </w:p>
-    <w:p>
-      <w:pPr>
-        <w:rPr>
-          <w:i/>
-          <w:sz w:val="20"/>
-          <w:szCs w:val="20"/>
-        </w:rPr>
-      </w:pPr>
-      <w:r>
-        <w:rPr>
-          <w:i/>
-          <w:sz w:val="20"/>
-          <w:szCs w:val="20"/>
-        </w:rPr>
-        <w:t xml:space="preserve">             Require all granted</w:t>
-      </w:r>
-    </w:p>
-    <w:p>
-      <w:pPr>
-        <w:rPr>
-          <w:i/>
-          <w:sz w:val="20"/>
-          <w:szCs w:val="20"/>
-        </w:rPr>
-      </w:pPr>
-      <w:r>
-        <w:rPr>
-          <w:i/>
-          <w:sz w:val="20"/>
-          <w:szCs w:val="20"/>
-        </w:rPr>
-        <w:t xml:space="preserve">        &lt;/Directory&gt;</w:t>
-      </w:r>
-    </w:p>
-    <w:p>
-      <w:pPr>
-        <w:rPr>
-          <w:i/>
-          <w:sz w:val="20"/>
-          <w:szCs w:val="20"/>
-        </w:rPr>
-      </w:pPr>
-    </w:p>
-    <w:p>
-      <w:pPr>
-        <w:rPr>
-          <w:i/>
-          <w:sz w:val="20"/>
-          <w:szCs w:val="20"/>
-        </w:rPr>
-      </w:pPr>
-    </w:p>
-    <w:p>
-      <w:pPr>
-        <w:rPr>
-          <w:i/>
-          <w:sz w:val="20"/>
-          <w:szCs w:val="20"/>
-        </w:rPr>
-      </w:pPr>
-    </w:p>
-    <w:p>
-      <w:pPr>
-        <w:rPr>
-          <w:i/>
-          <w:sz w:val="20"/>
-          <w:szCs w:val="20"/>
-        </w:rPr>
-      </w:pPr>
-    </w:p>
-    <w:p>
-      <w:pPr>
-        <w:rPr>
-          <w:i/>
-          <w:sz w:val="20"/>
-          <w:szCs w:val="20"/>
-        </w:rPr>
-      </w:pPr>
-    </w:p>
-    <w:p>
-      <w:pPr>
-        <w:rPr>
-          <w:i/>
-          <w:sz w:val="20"/>
-          <w:szCs w:val="20"/>
-        </w:rPr>
-      </w:pPr>
-    </w:p>
-    <w:p>
-      <w:pPr>
-        <w:rPr>
-          <w:i/>
-          <w:sz w:val="20"/>
-          <w:szCs w:val="20"/>
-        </w:rPr>
-      </w:pPr>
-      <w:bookmarkStart w:id="0" w:name="_GoBack"/>
-      <w:bookmarkEnd w:id="0"/>
-    </w:p>
-    <w:p>
-      <w:pPr>
-        <w:rPr>
-          <w:i/>
-          <w:sz w:val="20"/>
-          <w:szCs w:val="20"/>
-        </w:rPr>
-      </w:pPr>
-      <w:r>
-        <w:rPr>
-          <w:i/>
-          <w:sz w:val="20"/>
-          <w:szCs w:val="20"/>
-        </w:rPr>
-        <w:lastRenderedPageBreak/>
-        <w:t xml:space="preserve">        </w:t>
-      </w:r>
-      <w:proofErr w:type="spellStart"/>
-      <w:r>
-        <w:rPr>
-          <w:i/>
-          <w:sz w:val="20"/>
-          <w:szCs w:val="20"/>
-        </w:rPr>
-        <w:t>WSGIScriptAlias</w:t>
-      </w:r>
-      <w:proofErr w:type="spellEnd"/>
-      <w:r>
-        <w:rPr>
-          <w:i/>
-          <w:sz w:val="20"/>
-          <w:szCs w:val="20"/>
-        </w:rPr>
-        <w:t xml:space="preserve"> /v1 /home/pi/RaspDataLogger/DataloggerWebApp/WebApi/v1/application.wsgi</w:t>
-      </w:r>
-    </w:p>
-    <w:p>
-      <w:pPr>
-        <w:rPr>
-          <w:i/>
-          <w:sz w:val="20"/>
-          <w:szCs w:val="20"/>
-        </w:rPr>
-      </w:pPr>
-      <w:r>
-        <w:rPr>
-          <w:i/>
-          <w:sz w:val="20"/>
-          <w:szCs w:val="20"/>
-        </w:rPr>
-        <w:t xml:space="preserve">        </w:t>
-      </w:r>
-      <w:proofErr w:type="spellStart"/>
-      <w:r>
-        <w:rPr>
-          <w:i/>
-          <w:sz w:val="20"/>
-          <w:szCs w:val="20"/>
-        </w:rPr>
-        <w:t>WSGIDaemonProcess</w:t>
-      </w:r>
-      <w:proofErr w:type="spellEnd"/>
-      <w:r>
-        <w:rPr>
-          <w:i/>
-          <w:sz w:val="20"/>
-          <w:szCs w:val="20"/>
-        </w:rPr>
-        <w:t xml:space="preserve"> </w:t>
-      </w:r>
-      <w:proofErr w:type="spellStart"/>
-      <w:r>
-        <w:rPr>
-          <w:i/>
-          <w:sz w:val="20"/>
-          <w:szCs w:val="20"/>
-        </w:rPr>
-        <w:t>AppWebSrvCfg</w:t>
-      </w:r>
-      <w:proofErr w:type="spellEnd"/>
-      <w:r>
-        <w:rPr>
-          <w:i/>
-          <w:sz w:val="20"/>
-          <w:szCs w:val="20"/>
-        </w:rPr>
-        <w:t xml:space="preserve"> user=pi group=pi processes=1 threads=5</w:t>
-      </w:r>
-    </w:p>
-    <w:p>
-      <w:pPr>
-        <w:rPr>
-          <w:i/>
-          <w:sz w:val="20"/>
-          <w:szCs w:val="20"/>
-        </w:rPr>
-      </w:pPr>
-      <w:r>
-        <w:rPr>
-          <w:i/>
-          <w:sz w:val="20"/>
-          <w:szCs w:val="20"/>
-        </w:rPr>
-        <w:t xml:space="preserve">        #</w:t>
-      </w:r>
-      <w:proofErr w:type="spellStart"/>
-      <w:r>
-        <w:rPr>
-          <w:i/>
-          <w:sz w:val="20"/>
-          <w:szCs w:val="20"/>
-        </w:rPr>
-        <w:t>WSGIDaemonProcess</w:t>
-      </w:r>
-      <w:proofErr w:type="spellEnd"/>
-      <w:r>
-        <w:rPr>
-          <w:i/>
-          <w:sz w:val="20"/>
-          <w:szCs w:val="20"/>
-        </w:rPr>
-        <w:t xml:space="preserve"> </w:t>
-      </w:r>
-      <w:proofErr w:type="spellStart"/>
-      <w:r>
-        <w:rPr>
-          <w:i/>
-          <w:sz w:val="20"/>
-          <w:szCs w:val="20"/>
-        </w:rPr>
-        <w:t>AppWebSrvCfg</w:t>
-      </w:r>
-      <w:proofErr w:type="spellEnd"/>
-      <w:r>
-        <w:rPr>
-          <w:i/>
-          <w:sz w:val="20"/>
-          <w:szCs w:val="20"/>
-        </w:rPr>
-        <w:t xml:space="preserve"> user=www-data group=www-data processes=1 threads=5</w:t>
-      </w:r>
-    </w:p>
-    <w:p>
-      <w:pPr>
-        <w:rPr>
-          <w:i/>
-          <w:sz w:val="20"/>
-          <w:szCs w:val="20"/>
-        </w:rPr>
-      </w:pPr>
-      <w:r>
-        <w:rPr>
-          <w:i/>
-          <w:sz w:val="20"/>
-          <w:szCs w:val="20"/>
-        </w:rPr>
-        <w:t xml:space="preserve">        &lt;Directory /home/pi/</w:t>
-      </w:r>
-      <w:proofErr w:type="spellStart"/>
-      <w:r>
-        <w:rPr>
-          <w:i/>
-          <w:sz w:val="20"/>
-          <w:szCs w:val="20"/>
-        </w:rPr>
-        <w:t>RaspDataLogger</w:t>
-      </w:r>
-      <w:proofErr w:type="spellEnd"/>
-      <w:r>
-        <w:rPr>
-          <w:i/>
-          <w:sz w:val="20"/>
-          <w:szCs w:val="20"/>
-        </w:rPr>
-        <w:t>/</w:t>
-      </w:r>
-      <w:proofErr w:type="spellStart"/>
-      <w:r>
-        <w:rPr>
-          <w:i/>
-          <w:sz w:val="20"/>
-          <w:szCs w:val="20"/>
-        </w:rPr>
-        <w:t>DataloggerWebApp</w:t>
-      </w:r>
-      <w:proofErr w:type="spellEnd"/>
-      <w:r>
-        <w:rPr>
-          <w:i/>
-          <w:sz w:val="20"/>
-          <w:szCs w:val="20"/>
-        </w:rPr>
-        <w:t>/</w:t>
-      </w:r>
-      <w:proofErr w:type="spellStart"/>
-      <w:r>
-        <w:rPr>
-          <w:i/>
-          <w:sz w:val="20"/>
-          <w:szCs w:val="20"/>
-        </w:rPr>
-        <w:t>WebApi</w:t>
-      </w:r>
-      <w:proofErr w:type="spellEnd"/>
-      <w:r>
-        <w:rPr>
-          <w:i/>
-          <w:sz w:val="20"/>
-          <w:szCs w:val="20"/>
-        </w:rPr>
-        <w:t>/v1&gt;</w:t>
-      </w:r>
-    </w:p>
-    <w:p>
-      <w:pPr>
-        <w:rPr>
-          <w:i/>
-          <w:sz w:val="20"/>
-          <w:szCs w:val="20"/>
-        </w:rPr>
-      </w:pPr>
-      <w:r>
-        <w:rPr>
-          <w:i/>
-          <w:sz w:val="20"/>
-          <w:szCs w:val="20"/>
-        </w:rPr>
-        <w:t xml:space="preserve">                </w:t>
-      </w:r>
-      <w:proofErr w:type="spellStart"/>
-      <w:r>
-        <w:rPr>
-          <w:i/>
-          <w:sz w:val="20"/>
-          <w:szCs w:val="20"/>
-        </w:rPr>
-        <w:t>WSGIProcessGroup</w:t>
-      </w:r>
-      <w:proofErr w:type="spellEnd"/>
-      <w:r>
-        <w:rPr>
-          <w:i/>
-          <w:sz w:val="20"/>
-          <w:szCs w:val="20"/>
-        </w:rPr>
-        <w:t xml:space="preserve"> </w:t>
-      </w:r>
-      <w:proofErr w:type="spellStart"/>
-      <w:r>
-        <w:rPr>
-          <w:i/>
-          <w:sz w:val="20"/>
-          <w:szCs w:val="20"/>
-        </w:rPr>
-        <w:t>AppWebSrvCfg</w:t>
-      </w:r>
-      <w:proofErr w:type="spellEnd"/>
-    </w:p>
-    <w:p>
-      <w:pPr>
-        <w:rPr>
-          <w:i/>
-          <w:sz w:val="20"/>
-          <w:szCs w:val="20"/>
-        </w:rPr>
-      </w:pPr>
-      <w:r>
-        <w:rPr>
-          <w:i/>
-          <w:sz w:val="20"/>
-          <w:szCs w:val="20"/>
-        </w:rPr>
-        <w:t xml:space="preserve">                </w:t>
-      </w:r>
-      <w:proofErr w:type="spellStart"/>
-      <w:r>
-        <w:rPr>
-          <w:i/>
-          <w:sz w:val="20"/>
-          <w:szCs w:val="20"/>
-        </w:rPr>
-        <w:t>WSGIApplicationGroup</w:t>
-      </w:r>
-      <w:proofErr w:type="spellEnd"/>
-      <w:r>
-        <w:rPr>
-          <w:i/>
-          <w:sz w:val="20"/>
-          <w:szCs w:val="20"/>
-        </w:rPr>
-        <w:t xml:space="preserve"> %</w:t>
-      </w:r>
-      <w:proofErr w:type="gramStart"/>
-      <w:r>
-        <w:rPr>
-          <w:i/>
-          <w:sz w:val="20"/>
-          <w:szCs w:val="20"/>
-        </w:rPr>
-        <w:t>{GLOBAL</w:t>
-      </w:r>
-      <w:proofErr w:type="gramEnd"/>
-      <w:r>
-        <w:rPr>
-          <w:i/>
-          <w:sz w:val="20"/>
-          <w:szCs w:val="20"/>
-        </w:rPr>
-        <w:t>}</w:t>
-      </w:r>
-    </w:p>
-    <w:p>
-      <w:pPr>
-        <w:rPr>
-          <w:i/>
-          <w:sz w:val="20"/>
-          <w:szCs w:val="20"/>
-        </w:rPr>
-      </w:pPr>
-      <w:r>
-        <w:rPr>
-          <w:i/>
-          <w:sz w:val="20"/>
-          <w:szCs w:val="20"/>
-        </w:rPr>
-        <w:t xml:space="preserve">                Order </w:t>
-      </w:r>
-      <w:proofErr w:type="spellStart"/>
-      <w:r>
-        <w:rPr>
-          <w:i/>
-          <w:sz w:val="20"/>
-          <w:szCs w:val="20"/>
-        </w:rPr>
-        <w:t>allow</w:t>
-      </w:r>
-      <w:proofErr w:type="gramStart"/>
-      <w:r>
-        <w:rPr>
-          <w:i/>
-          <w:sz w:val="20"/>
-          <w:szCs w:val="20"/>
-        </w:rPr>
-        <w:t>,deny</w:t>
-      </w:r>
-      <w:proofErr w:type="spellEnd"/>
-      <w:proofErr w:type="gramEnd"/>
-    </w:p>
-    <w:p>
-      <w:pPr>
-        <w:rPr>
-          <w:i/>
-          <w:sz w:val="20"/>
-          <w:szCs w:val="20"/>
-        </w:rPr>
-      </w:pPr>
-      <w:r>
-        <w:rPr>
-          <w:i/>
-          <w:sz w:val="20"/>
-          <w:szCs w:val="20"/>
-        </w:rPr>
-        <w:t xml:space="preserve">                Allow from all</w:t>
-      </w:r>
-    </w:p>
-    <w:p>
-      <w:pPr>
-        <w:rPr>
-          <w:i/>
-          <w:sz w:val="20"/>
-          <w:szCs w:val="20"/>
-        </w:rPr>
-      </w:pPr>
-      <w:r>
-        <w:rPr>
-          <w:i/>
-          <w:sz w:val="20"/>
-          <w:szCs w:val="20"/>
-        </w:rPr>
-        <w:t xml:space="preserve">                </w:t>
-      </w:r>
-      <w:proofErr w:type="spellStart"/>
-      <w:r>
-        <w:rPr>
-          <w:i/>
-          <w:sz w:val="20"/>
-          <w:szCs w:val="20"/>
-        </w:rPr>
-        <w:t>AllowOverride</w:t>
-      </w:r>
-      <w:proofErr w:type="spellEnd"/>
-      <w:r>
-        <w:rPr>
-          <w:i/>
-          <w:sz w:val="20"/>
-          <w:szCs w:val="20"/>
-        </w:rPr>
-        <w:t xml:space="preserve"> all</w:t>
-      </w:r>
-    </w:p>
-    <w:p>
-      <w:pPr>
-        <w:rPr>
-          <w:i/>
-          <w:sz w:val="20"/>
-          <w:szCs w:val="20"/>
-        </w:rPr>
-      </w:pPr>
-      <w:r>
-        <w:rPr>
-          <w:i/>
-          <w:sz w:val="20"/>
-          <w:szCs w:val="20"/>
-        </w:rPr>
-        <w:t xml:space="preserve">                Require all granted</w:t>
-      </w:r>
-    </w:p>
-    <w:p>
-      <w:pPr>
-        <w:rPr>
-          <w:i/>
-          <w:sz w:val="20"/>
-          <w:szCs w:val="20"/>
-        </w:rPr>
-      </w:pPr>
-      <w:r>
-        <w:rPr>
-          <w:i/>
-          <w:sz w:val="20"/>
-          <w:szCs w:val="20"/>
-        </w:rPr>
-        <w:t xml:space="preserve">        &lt;/Directory&gt;</w:t>
-      </w:r>
-    </w:p>
-    <w:p>
-      <w:pPr>
-        <w:rPr>
-          <w:i/>
-          <w:sz w:val="20"/>
-          <w:szCs w:val="20"/>
-        </w:rPr>
-      </w:pPr>
-    </w:p>
-    <w:p>
-      <w:pPr>
-        <w:rPr>
-          <w:i/>
-          <w:sz w:val="20"/>
-          <w:szCs w:val="20"/>
-        </w:rPr>
-      </w:pPr>
-      <w:r>
-        <w:rPr>
-          <w:i/>
-          <w:sz w:val="20"/>
-          <w:szCs w:val="20"/>
-        </w:rPr>
-        <w:t xml:space="preserve">        # Available </w:t>
-      </w:r>
-      <w:proofErr w:type="spellStart"/>
-      <w:r>
-        <w:rPr>
-          <w:i/>
-          <w:sz w:val="20"/>
-          <w:szCs w:val="20"/>
-        </w:rPr>
-        <w:t>loglevels</w:t>
-      </w:r>
-      <w:proofErr w:type="spellEnd"/>
-      <w:r>
-        <w:rPr>
-          <w:i/>
-          <w:sz w:val="20"/>
-          <w:szCs w:val="20"/>
-        </w:rPr>
-        <w:t>: trace8</w:t>
-      </w:r>
-      <w:proofErr w:type="gramStart"/>
-      <w:r>
-        <w:rPr>
-          <w:i/>
-          <w:sz w:val="20"/>
-          <w:szCs w:val="20"/>
-        </w:rPr>
-        <w:t>, ...,</w:t>
-      </w:r>
-      <w:proofErr w:type="gramEnd"/>
-      <w:r>
-        <w:rPr>
-          <w:i/>
-          <w:sz w:val="20"/>
-          <w:szCs w:val="20"/>
-        </w:rPr>
-        <w:t xml:space="preserve"> trace1, debug, info, notice, warn,</w:t>
-      </w:r>
-    </w:p>
-    <w:p>
-      <w:pPr>
-        <w:rPr>
-          <w:i/>
-          <w:sz w:val="20"/>
-          <w:szCs w:val="20"/>
-        </w:rPr>
-      </w:pPr>
-      <w:r>
-        <w:rPr>
-          <w:i/>
-          <w:sz w:val="20"/>
-          <w:szCs w:val="20"/>
-        </w:rPr>
-        <w:t xml:space="preserve">        # </w:t>
-      </w:r>
-      <w:proofErr w:type="gramStart"/>
-      <w:r>
-        <w:rPr>
-          <w:i/>
-          <w:sz w:val="20"/>
-          <w:szCs w:val="20"/>
-        </w:rPr>
-        <w:t>error</w:t>
-      </w:r>
-      <w:proofErr w:type="gramEnd"/>
-      <w:r>
-        <w:rPr>
-          <w:i/>
-          <w:sz w:val="20"/>
-          <w:szCs w:val="20"/>
-        </w:rPr>
-        <w:t xml:space="preserve">, </w:t>
-      </w:r>
-      <w:proofErr w:type="spellStart"/>
-      <w:r>
-        <w:rPr>
-          <w:i/>
-          <w:sz w:val="20"/>
-          <w:szCs w:val="20"/>
-        </w:rPr>
-        <w:t>crit</w:t>
-      </w:r>
-      <w:proofErr w:type="spellEnd"/>
-      <w:r>
-        <w:rPr>
-          <w:i/>
-          <w:sz w:val="20"/>
-          <w:szCs w:val="20"/>
-        </w:rPr>
-        <w:t xml:space="preserve">, alert, </w:t>
-      </w:r>
-      <w:proofErr w:type="spellStart"/>
-      <w:r>
-        <w:rPr>
-          <w:i/>
-          <w:sz w:val="20"/>
-          <w:szCs w:val="20"/>
-        </w:rPr>
-        <w:t>emerg</w:t>
-      </w:r>
-      <w:proofErr w:type="spellEnd"/>
-      <w:r>
-        <w:rPr>
-          <w:i/>
-          <w:sz w:val="20"/>
-          <w:szCs w:val="20"/>
-        </w:rPr>
-        <w:t>.</w:t>
-      </w:r>
-    </w:p>
-    <w:p>
-      <w:pPr>
-        <w:rPr>
-          <w:i/>
-          <w:sz w:val="20"/>
-          <w:szCs w:val="20"/>
-        </w:rPr>
-      </w:pPr>
-      <w:r>
-        <w:rPr>
-          <w:i/>
-          <w:sz w:val="20"/>
-          <w:szCs w:val="20"/>
-        </w:rPr>
-        <w:t xml:space="preserve">        # </w:t>
-      </w:r>
-      <w:proofErr w:type="gramStart"/>
-      <w:r>
-        <w:rPr>
-          <w:i/>
-          <w:sz w:val="20"/>
-          <w:szCs w:val="20"/>
-        </w:rPr>
-        <w:t>It</w:t>
-      </w:r>
-      <w:proofErr w:type="gramEnd"/>
-      <w:r>
-        <w:rPr>
-          <w:i/>
-          <w:sz w:val="20"/>
-          <w:szCs w:val="20"/>
-        </w:rPr>
-        <w:t xml:space="preserve"> is also possible to configure the </w:t>
-      </w:r>
-      <w:proofErr w:type="spellStart"/>
-      <w:r>
-        <w:rPr>
-          <w:i/>
-          <w:sz w:val="20"/>
-          <w:szCs w:val="20"/>
-        </w:rPr>
-        <w:t>loglevel</w:t>
-      </w:r>
-      <w:proofErr w:type="spellEnd"/>
-      <w:r>
-        <w:rPr>
-          <w:i/>
-          <w:sz w:val="20"/>
-          <w:szCs w:val="20"/>
-        </w:rPr>
-        <w:t xml:space="preserve"> for particular</w:t>
-      </w:r>
-    </w:p>
-    <w:p>
-      <w:pPr>
-        <w:rPr>
-          <w:i/>
-          <w:sz w:val="20"/>
-          <w:szCs w:val="20"/>
-        </w:rPr>
-      </w:pPr>
-      <w:r>
-        <w:rPr>
-          <w:i/>
-          <w:sz w:val="20"/>
-          <w:szCs w:val="20"/>
-        </w:rPr>
-        <w:t xml:space="preserve">        # </w:t>
-      </w:r>
-      <w:proofErr w:type="gramStart"/>
-      <w:r>
-        <w:rPr>
-          <w:i/>
-          <w:sz w:val="20"/>
-          <w:szCs w:val="20"/>
-        </w:rPr>
-        <w:t>modules</w:t>
-      </w:r>
-      <w:proofErr w:type="gramEnd"/>
-      <w:r>
-        <w:rPr>
-          <w:i/>
-          <w:sz w:val="20"/>
-          <w:szCs w:val="20"/>
-        </w:rPr>
-        <w:t>, e.g.</w:t>
-      </w:r>
-    </w:p>
-    <w:p>
-      <w:pPr>
-        <w:rPr>
-          <w:i/>
-          <w:sz w:val="20"/>
-          <w:szCs w:val="20"/>
-        </w:rPr>
-      </w:pPr>
-      <w:r>
-        <w:rPr>
-          <w:i/>
-          <w:sz w:val="20"/>
-          <w:szCs w:val="20"/>
-        </w:rPr>
-        <w:t xml:space="preserve">        #</w:t>
-      </w:r>
-      <w:proofErr w:type="spellStart"/>
-      <w:r>
-        <w:rPr>
-          <w:i/>
-          <w:sz w:val="20"/>
-          <w:szCs w:val="20"/>
-        </w:rPr>
-        <w:t>LogLevel</w:t>
-      </w:r>
-      <w:proofErr w:type="spellEnd"/>
-      <w:r>
-        <w:rPr>
-          <w:i/>
-          <w:sz w:val="20"/>
-          <w:szCs w:val="20"/>
-        </w:rPr>
-        <w:t xml:space="preserve"> info </w:t>
-      </w:r>
-      <w:proofErr w:type="spellStart"/>
-      <w:r>
-        <w:rPr>
-          <w:i/>
-          <w:sz w:val="20"/>
-          <w:szCs w:val="20"/>
-        </w:rPr>
-        <w:t>ssl</w:t>
-      </w:r>
-      <w:proofErr w:type="gramStart"/>
-      <w:r>
-        <w:rPr>
-          <w:i/>
-          <w:sz w:val="20"/>
-          <w:szCs w:val="20"/>
-        </w:rPr>
-        <w:t>:warn</w:t>
-      </w:r>
-      <w:proofErr w:type="spellEnd"/>
-      <w:proofErr w:type="gramEnd"/>
-    </w:p>
-    <w:p>
-      <w:pPr>
-        <w:rPr>
-          <w:i/>
-          <w:sz w:val="20"/>
-          <w:szCs w:val="20"/>
-        </w:rPr>
-      </w:pPr>
-    </w:p>
-    <w:p>
-      <w:pPr>
-        <w:rPr>
-          <w:i/>
-          <w:sz w:val="20"/>
-          <w:szCs w:val="20"/>
-        </w:rPr>
-      </w:pPr>
-      <w:r>
-        <w:rPr>
-          <w:i/>
-          <w:sz w:val="20"/>
-          <w:szCs w:val="20"/>
-        </w:rPr>
-        <w:t xml:space="preserve">        </w:t>
-      </w:r>
-      <w:proofErr w:type="spellStart"/>
-      <w:r>
-        <w:rPr>
-          <w:i/>
-          <w:sz w:val="20"/>
-          <w:szCs w:val="20"/>
-        </w:rPr>
-        <w:t>ErrorLog</w:t>
-      </w:r>
-      <w:proofErr w:type="spellEnd"/>
-      <w:r>
-        <w:rPr>
-          <w:i/>
-          <w:sz w:val="20"/>
-          <w:szCs w:val="20"/>
-        </w:rPr>
-        <w:t xml:space="preserve"> ${APACHE_LOG_DIR}/error.log</w:t>
-      </w:r>
-    </w:p>
-    <w:p>
-      <w:pPr>
-        <w:rPr>
-          <w:i/>
-          <w:sz w:val="20"/>
-          <w:szCs w:val="20"/>
-        </w:rPr>
-      </w:pPr>
-      <w:r>
-        <w:rPr>
-          <w:i/>
-          <w:sz w:val="20"/>
-          <w:szCs w:val="20"/>
-        </w:rPr>
-        <w:t xml:space="preserve">        </w:t>
-      </w:r>
-      <w:proofErr w:type="spellStart"/>
-      <w:r>
-        <w:rPr>
-          <w:i/>
-          <w:sz w:val="20"/>
-          <w:szCs w:val="20"/>
-        </w:rPr>
-        <w:t>CustomLog</w:t>
-      </w:r>
-      <w:proofErr w:type="spellEnd"/>
-      <w:r>
-        <w:rPr>
-          <w:i/>
-          <w:sz w:val="20"/>
-          <w:szCs w:val="20"/>
-        </w:rPr>
-        <w:t xml:space="preserve"> ${APACHE_LOG_DIR}/access.log combined</w:t>
-      </w:r>
-    </w:p>
-    <w:p>
-      <w:pPr>
-        <w:rPr>
-          <w:i/>
-          <w:sz w:val="20"/>
-          <w:szCs w:val="20"/>
-        </w:rPr>
-      </w:pPr>
-    </w:p>
-    <w:p>
-      <w:pPr>
-        <w:rPr>
-          <w:i/>
-          <w:sz w:val="20"/>
-          <w:szCs w:val="20"/>
-        </w:rPr>
-      </w:pPr>
-      <w:r>
-        <w:rPr>
-          <w:i/>
-          <w:sz w:val="20"/>
-          <w:szCs w:val="20"/>
-        </w:rPr>
-        <w:t xml:space="preserve">        # </w:t>
-      </w:r>
-      <w:proofErr w:type="gramStart"/>
-      <w:r>
-        <w:rPr>
-          <w:i/>
-          <w:sz w:val="20"/>
-          <w:szCs w:val="20"/>
-        </w:rPr>
-        <w:t>For</w:t>
-      </w:r>
-      <w:proofErr w:type="gramEnd"/>
-      <w:r>
-        <w:rPr>
-          <w:i/>
-          <w:sz w:val="20"/>
-          <w:szCs w:val="20"/>
-        </w:rPr>
-        <w:t xml:space="preserve"> most configuration files from </w:t>
-      </w:r>
-      <w:proofErr w:type="spellStart"/>
-      <w:r>
-        <w:rPr>
-          <w:i/>
-          <w:sz w:val="20"/>
-          <w:szCs w:val="20"/>
-        </w:rPr>
-        <w:t>conf</w:t>
-      </w:r>
-      <w:proofErr w:type="spellEnd"/>
-      <w:r>
-        <w:rPr>
-          <w:i/>
-          <w:sz w:val="20"/>
-          <w:szCs w:val="20"/>
-        </w:rPr>
-        <w:t>-available/, which are</w:t>
-      </w:r>
-    </w:p>
-    <w:p>
-      <w:pPr>
-        <w:rPr>
-          <w:i/>
-          <w:sz w:val="20"/>
-          <w:szCs w:val="20"/>
-        </w:rPr>
-      </w:pPr>
-      <w:r>
-        <w:rPr>
-          <w:i/>
-          <w:sz w:val="20"/>
-          <w:szCs w:val="20"/>
-        </w:rPr>
-        <w:t xml:space="preserve">        # enabled or disabled at a global level, it is possible to</w:t>
-      </w:r>
-    </w:p>
-    <w:p>
-      <w:pPr>
-        <w:rPr>
-          <w:i/>
-          <w:sz w:val="20"/>
-          <w:szCs w:val="20"/>
-        </w:rPr>
-      </w:pPr>
-      <w:r>
-        <w:rPr>
-          <w:i/>
-          <w:sz w:val="20"/>
-          <w:szCs w:val="20"/>
-        </w:rPr>
-        <w:t xml:space="preserve">        # include a line for only one particular virtual host. For example the</w:t>
-      </w:r>
-    </w:p>
-    <w:p>
-      <w:pPr>
-        <w:rPr>
-          <w:i/>
-          <w:sz w:val="20"/>
-          <w:szCs w:val="20"/>
-        </w:rPr>
-      </w:pPr>
-      <w:r>
-        <w:rPr>
-          <w:i/>
-          <w:sz w:val="20"/>
-          <w:szCs w:val="20"/>
-        </w:rPr>
-        <w:t xml:space="preserve">        # following line enables the CGI configuration for this host only</w:t>
-      </w:r>
-    </w:p>
-    <w:p>
-      <w:pPr>
-        <w:rPr>
-          <w:i/>
-          <w:sz w:val="20"/>
-          <w:szCs w:val="20"/>
-        </w:rPr>
-      </w:pPr>
-      <w:r>
-        <w:rPr>
-          <w:i/>
-          <w:sz w:val="20"/>
-          <w:szCs w:val="20"/>
-        </w:rPr>
-        <w:t xml:space="preserve">        # after it has been globally disabled with "a2disconf".</w:t>
-      </w:r>
-    </w:p>
-    <w:p>
-      <w:pPr>
-        <w:rPr>
-          <w:i/>
-          <w:sz w:val="20"/>
-          <w:szCs w:val="20"/>
-        </w:rPr>
-      </w:pPr>
-      <w:r>
-        <w:rPr>
-          <w:i/>
-          <w:sz w:val="20"/>
-          <w:szCs w:val="20"/>
-        </w:rPr>
-        <w:t xml:space="preserve">        #</w:t>
-      </w:r>
-      <w:proofErr w:type="gramStart"/>
-      <w:r>
-        <w:rPr>
-          <w:i/>
-          <w:sz w:val="20"/>
-          <w:szCs w:val="20"/>
-        </w:rPr>
-        <w:t>Include</w:t>
-      </w:r>
-      <w:proofErr w:type="gramEnd"/>
-      <w:r>
-        <w:rPr>
-          <w:i/>
-          <w:sz w:val="20"/>
-          <w:szCs w:val="20"/>
-        </w:rPr>
-        <w:t xml:space="preserve"> </w:t>
-      </w:r>
-      <w:proofErr w:type="spellStart"/>
-      <w:r>
-        <w:rPr>
-          <w:i/>
-          <w:sz w:val="20"/>
-          <w:szCs w:val="20"/>
-        </w:rPr>
-        <w:t>conf</w:t>
-      </w:r>
-      <w:proofErr w:type="spellEnd"/>
-      <w:r>
-        <w:rPr>
-          <w:i/>
-          <w:sz w:val="20"/>
-          <w:szCs w:val="20"/>
-        </w:rPr>
-        <w:t>-available/serve-</w:t>
-      </w:r>
-      <w:proofErr w:type="spellStart"/>
-      <w:r>
-        <w:rPr>
-          <w:i/>
-          <w:sz w:val="20"/>
-          <w:szCs w:val="20"/>
-        </w:rPr>
-        <w:t>cgi</w:t>
-      </w:r>
-      <w:proofErr w:type="spellEnd"/>
-      <w:r>
-        <w:rPr>
-          <w:i/>
-          <w:sz w:val="20"/>
-          <w:szCs w:val="20"/>
-        </w:rPr>
-        <w:t>-</w:t>
-      </w:r>
-      <w:proofErr w:type="spellStart"/>
-      <w:r>
-        <w:rPr>
-          <w:i/>
-          <w:sz w:val="20"/>
-          <w:szCs w:val="20"/>
-        </w:rPr>
-        <w:t>bin.conf</w:t>
-      </w:r>
-      <w:proofErr w:type="spellEnd"/>
-    </w:p>
-    <w:p>
-      <w:pPr>
-        <w:rPr>
-          <w:i/>
-          <w:sz w:val="20"/>
-          <w:szCs w:val="20"/>
-        </w:rPr>
-      </w:pPr>
-      <w:r>
-        <w:rPr>
-          <w:i/>
-          <w:sz w:val="20"/>
-          <w:szCs w:val="20"/>
-        </w:rPr>
         <w:t>&lt;/</w:t>
       </w:r>
       <w:proofErr w:type="spellStart"/>
@@ -7154,6 +7153,7 @@
           <w:sz w:val="21"/>
           <w:szCs w:val="21"/>
         </w:rPr>
+        <w:lastRenderedPageBreak/>
         <w:t>Upgrade pip for python 2.7</w:t>
       </w:r>
       <w:r>
@@ -7279,7 +7279,6 @@
           <w:sz w:val="21"/>
           <w:szCs w:val="21"/>
         </w:rPr>
-        <w:lastRenderedPageBreak/>
         <w:t>Install python module for Request logging for WSGI application</w:t>
       </w:r>
       <w:r>
@@ -7376,12 +7375,30 @@
     </w:p>
     <w:p>
       <w:pPr>
+        <w:pStyle w:val="Heading1"/>
+        <w:rPr>
+          <w:b/>
+          <w:sz w:val="40"/>
+          <w:szCs w:val="40"/>
+        </w:rPr>
+      </w:pPr>
+      <w:r>
+        <w:rPr>
+          <w:b/>
+          <w:sz w:val="40"/>
+          <w:szCs w:val="40"/>
+        </w:rPr>
+        <w:t>Installing bottle plugins:</w:t>
+      </w:r>
+    </w:p>
+    <w:p>
+      <w:pPr>
+        <w:pStyle w:val="ListParagraph"/>
         <w:numPr>
           <w:ilvl w:val="0"/>
-          <w:numId w:val="8"/>
+          <w:numId w:val="9"/>
         </w:numPr>
         <w:tabs>
-          <w:tab w:val="clear" w:pos="720"/>
           <w:tab w:val="left" w:pos="916"/>
           <w:tab w:val="left" w:pos="1832"/>
           <w:tab w:val="left" w:pos="2748"/>
@@ -7400,7 +7417,259 @@
           <w:tab w:val="left" w:pos="14656"/>
         </w:tabs>
         <w:spacing w:before="100" w:beforeAutospacing="1" w:after="100" w:afterAutospacing="1" w:line="330" w:lineRule="atLeast"/>
-        <w:ind w:left="360"/>
+      </w:pPr>
+      <w:r>
+        <w:t xml:space="preserve">Install SQlite3 on </w:t>
+      </w:r>
+      <w:proofErr w:type="spellStart"/>
+      <w:r>
+        <w:t>Raspian</w:t>
+      </w:r>
+      <w:proofErr w:type="spellEnd"/>
+      <w:r>
+        <w:t xml:space="preserve"> stretch:</w:t>
+      </w:r>
+    </w:p>
+    <w:p>
+      <w:pPr>
+        <w:pStyle w:val="ListParagraph"/>
+        <w:numPr>
+          <w:ilvl w:val="1"/>
+          <w:numId w:val="9"/>
+        </w:numPr>
+        <w:tabs>
+          <w:tab w:val="left" w:pos="916"/>
+          <w:tab w:val="left" w:pos="1832"/>
+          <w:tab w:val="left" w:pos="2748"/>
+          <w:tab w:val="left" w:pos="3664"/>
+          <w:tab w:val="left" w:pos="4580"/>
+          <w:tab w:val="left" w:pos="5496"/>
+          <w:tab w:val="left" w:pos="6412"/>
+          <w:tab w:val="left" w:pos="7328"/>
+          <w:tab w:val="left" w:pos="8244"/>
+          <w:tab w:val="left" w:pos="9160"/>
+          <w:tab w:val="left" w:pos="10076"/>
+          <w:tab w:val="left" w:pos="10992"/>
+          <w:tab w:val="left" w:pos="11908"/>
+          <w:tab w:val="left" w:pos="12824"/>
+          <w:tab w:val="left" w:pos="13740"/>
+          <w:tab w:val="left" w:pos="14656"/>
+        </w:tabs>
+        <w:spacing w:before="100" w:beforeAutospacing="1" w:after="100" w:afterAutospacing="1" w:line="330" w:lineRule="atLeast"/>
+      </w:pPr>
+      <w:proofErr w:type="spellStart"/>
+      <w:r>
+        <w:t>Sudo</w:t>
+      </w:r>
+      <w:proofErr w:type="spellEnd"/>
+      <w:r>
+        <w:t xml:space="preserve"> apt-get install sqlite3</w:t>
+      </w:r>
+    </w:p>
+    <w:p>
+      <w:pPr>
+        <w:pStyle w:val="ListParagraph"/>
+        <w:numPr>
+          <w:ilvl w:val="1"/>
+          <w:numId w:val="9"/>
+        </w:numPr>
+        <w:tabs>
+          <w:tab w:val="left" w:pos="916"/>
+          <w:tab w:val="left" w:pos="1832"/>
+          <w:tab w:val="left" w:pos="2748"/>
+          <w:tab w:val="left" w:pos="3664"/>
+          <w:tab w:val="left" w:pos="4580"/>
+          <w:tab w:val="left" w:pos="5496"/>
+          <w:tab w:val="left" w:pos="6412"/>
+          <w:tab w:val="left" w:pos="7328"/>
+          <w:tab w:val="left" w:pos="8244"/>
+          <w:tab w:val="left" w:pos="9160"/>
+          <w:tab w:val="left" w:pos="10076"/>
+          <w:tab w:val="left" w:pos="10992"/>
+          <w:tab w:val="left" w:pos="11908"/>
+          <w:tab w:val="left" w:pos="12824"/>
+          <w:tab w:val="left" w:pos="13740"/>
+          <w:tab w:val="left" w:pos="14656"/>
+        </w:tabs>
+        <w:spacing w:before="100" w:beforeAutospacing="1" w:after="100" w:afterAutospacing="1" w:line="330" w:lineRule="atLeast"/>
+      </w:pPr>
+      <w:hyperlink r:id="rId24" w:history="1">
+        <w:r>
+          <w:rPr>
+            <w:rStyle w:val="Hyperlink"/>
+          </w:rPr>
+          <w:t>https://iotbytes.wordpress.com/sqlite-db-on-raspberry-pi/</w:t>
+        </w:r>
+      </w:hyperlink>
+    </w:p>
+    <w:p>
+      <w:pPr>
+        <w:pStyle w:val="ListParagraph"/>
+        <w:numPr>
+          <w:ilvl w:val="1"/>
+          <w:numId w:val="9"/>
+        </w:numPr>
+        <w:tabs>
+          <w:tab w:val="left" w:pos="916"/>
+          <w:tab w:val="left" w:pos="1832"/>
+          <w:tab w:val="left" w:pos="2748"/>
+          <w:tab w:val="left" w:pos="3664"/>
+          <w:tab w:val="left" w:pos="4580"/>
+          <w:tab w:val="left" w:pos="5496"/>
+          <w:tab w:val="left" w:pos="6412"/>
+          <w:tab w:val="left" w:pos="7328"/>
+          <w:tab w:val="left" w:pos="8244"/>
+          <w:tab w:val="left" w:pos="9160"/>
+          <w:tab w:val="left" w:pos="10076"/>
+          <w:tab w:val="left" w:pos="10992"/>
+          <w:tab w:val="left" w:pos="11908"/>
+          <w:tab w:val="left" w:pos="12824"/>
+          <w:tab w:val="left" w:pos="13740"/>
+          <w:tab w:val="left" w:pos="14656"/>
+        </w:tabs>
+        <w:spacing w:before="100" w:beforeAutospacing="1" w:after="100" w:afterAutospacing="1" w:line="330" w:lineRule="atLeast"/>
+      </w:pPr>
+      <w:hyperlink r:id="rId25" w:history="1">
+        <w:r>
+          <w:rPr>
+            <w:rStyle w:val="Hyperlink"/>
+          </w:rPr>
+          <w:t>http://raspberrywebserver.com/sql-databases/set-up-an-sqlite-database-on-a-raspberry-pi.html</w:t>
+        </w:r>
+      </w:hyperlink>
+    </w:p>
+    <w:p>
+      <w:pPr>
+        <w:pStyle w:val="ListParagraph"/>
+        <w:numPr>
+          <w:ilvl w:val="0"/>
+          <w:numId w:val="9"/>
+        </w:numPr>
+        <w:tabs>
+          <w:tab w:val="left" w:pos="916"/>
+          <w:tab w:val="left" w:pos="1832"/>
+          <w:tab w:val="left" w:pos="2748"/>
+          <w:tab w:val="left" w:pos="3664"/>
+          <w:tab w:val="left" w:pos="4580"/>
+          <w:tab w:val="left" w:pos="5496"/>
+          <w:tab w:val="left" w:pos="6412"/>
+          <w:tab w:val="left" w:pos="7328"/>
+          <w:tab w:val="left" w:pos="8244"/>
+          <w:tab w:val="left" w:pos="9160"/>
+          <w:tab w:val="left" w:pos="10076"/>
+          <w:tab w:val="left" w:pos="10992"/>
+          <w:tab w:val="left" w:pos="11908"/>
+          <w:tab w:val="left" w:pos="12824"/>
+          <w:tab w:val="left" w:pos="13740"/>
+          <w:tab w:val="left" w:pos="14656"/>
+        </w:tabs>
+        <w:spacing w:before="100" w:beforeAutospacing="1" w:after="100" w:afterAutospacing="1" w:line="330" w:lineRule="atLeast"/>
+      </w:pPr>
+      <w:r>
+        <w:t xml:space="preserve">Install </w:t>
+      </w:r>
+      <w:proofErr w:type="spellStart"/>
+      <w:r>
+        <w:t>bottle_CorkPlugin</w:t>
+      </w:r>
+      <w:proofErr w:type="spellEnd"/>
+      <w:r>
+        <w:t xml:space="preserve">: </w:t>
+      </w:r>
+      <w:proofErr w:type="spellStart"/>
+      <w:r>
+        <w:t>sudo</w:t>
+      </w:r>
+      <w:proofErr w:type="spellEnd"/>
+      <w:r>
+        <w:t xml:space="preserve"> pip install bottle-cork</w:t>
+      </w:r>
+      <w:bookmarkStart w:id="0" w:name="_GoBack"/>
+      <w:bookmarkEnd w:id="0"/>
+    </w:p>
+    <w:p>
+      <w:pPr>
+        <w:pStyle w:val="ListParagraph"/>
+        <w:numPr>
+          <w:ilvl w:val="0"/>
+          <w:numId w:val="9"/>
+        </w:numPr>
+        <w:tabs>
+          <w:tab w:val="left" w:pos="916"/>
+          <w:tab w:val="left" w:pos="1832"/>
+          <w:tab w:val="left" w:pos="2748"/>
+          <w:tab w:val="left" w:pos="3664"/>
+          <w:tab w:val="left" w:pos="4580"/>
+          <w:tab w:val="left" w:pos="5496"/>
+          <w:tab w:val="left" w:pos="6412"/>
+          <w:tab w:val="left" w:pos="7328"/>
+          <w:tab w:val="left" w:pos="8244"/>
+          <w:tab w:val="left" w:pos="9160"/>
+          <w:tab w:val="left" w:pos="10076"/>
+          <w:tab w:val="left" w:pos="10992"/>
+          <w:tab w:val="left" w:pos="11908"/>
+          <w:tab w:val="left" w:pos="12824"/>
+          <w:tab w:val="left" w:pos="13740"/>
+          <w:tab w:val="left" w:pos="14656"/>
+        </w:tabs>
+        <w:spacing w:before="100" w:beforeAutospacing="1" w:after="100" w:afterAutospacing="1" w:line="330" w:lineRule="atLeast"/>
+      </w:pPr>
+      <w:r>
+        <w:t xml:space="preserve">Install </w:t>
+      </w:r>
+      <w:proofErr w:type="spellStart"/>
+      <w:r>
+        <w:t>bottle_SQLitePlugin</w:t>
+      </w:r>
+      <w:proofErr w:type="spellEnd"/>
+      <w:r>
+        <w:t xml:space="preserve">: </w:t>
+      </w:r>
+      <w:proofErr w:type="spellStart"/>
+      <w:r>
+        <w:t>sudo</w:t>
+      </w:r>
+      <w:proofErr w:type="spellEnd"/>
+      <w:r>
+        <w:t xml:space="preserve"> pip install bottle-</w:t>
+      </w:r>
+      <w:proofErr w:type="spellStart"/>
+      <w:r>
+        <w:t>sqlite</w:t>
+      </w:r>
+      <w:proofErr w:type="spellEnd"/>
+    </w:p>
+    <w:p>
+      <w:pPr>
+        <w:pStyle w:val="ListParagraph"/>
+        <w:numPr>
+          <w:ilvl w:val="0"/>
+          <w:numId w:val="9"/>
+        </w:numPr>
+        <w:tabs>
+          <w:tab w:val="left" w:pos="916"/>
+          <w:tab w:val="left" w:pos="1832"/>
+          <w:tab w:val="left" w:pos="2748"/>
+          <w:tab w:val="left" w:pos="3664"/>
+          <w:tab w:val="left" w:pos="4580"/>
+          <w:tab w:val="left" w:pos="5496"/>
+          <w:tab w:val="left" w:pos="6412"/>
+          <w:tab w:val="left" w:pos="7328"/>
+          <w:tab w:val="left" w:pos="8244"/>
+          <w:tab w:val="left" w:pos="9160"/>
+          <w:tab w:val="left" w:pos="10076"/>
+          <w:tab w:val="left" w:pos="10992"/>
+          <w:tab w:val="left" w:pos="11908"/>
+          <w:tab w:val="left" w:pos="12824"/>
+          <w:tab w:val="left" w:pos="13740"/>
+          <w:tab w:val="left" w:pos="14656"/>
+        </w:tabs>
+        <w:spacing w:before="100" w:beforeAutospacing="1" w:after="100" w:afterAutospacing="1" w:line="330" w:lineRule="atLeast"/>
+        <w:rPr>
+          <w:rStyle w:val="Hyperlink"/>
+          <w:color w:val="auto"/>
+          <w:u w:val="none"/>
+        </w:rPr>
       </w:pPr>
     </w:p>
     <w:p>
@@ -7416,7 +7685,7 @@
           <w:szCs w:val="33"/>
         </w:rPr>
       </w:pPr>
-      <w:hyperlink r:id="rId24" w:history="1">
+      <w:hyperlink r:id="rId26" w:history="1">
         <w:r>
           <w:rPr>
             <w:rStyle w:val="Hyperlink"/>
@@ -7468,7 +7737,7 @@
           <w:szCs w:val="28"/>
         </w:rPr>
       </w:pPr>
-      <w:hyperlink r:id="rId25" w:history="1">
+      <w:hyperlink r:id="rId27" w:history="1">
         <w:r>
           <w:rPr>
             <w:rStyle w:val="Hyperlink"/>
@@ -7486,7 +7755,7 @@
           <w:szCs w:val="28"/>
         </w:rPr>
       </w:pPr>
-      <w:hyperlink r:id="rId26" w:history="1">
+      <w:hyperlink r:id="rId28" w:history="1">
         <w:r>
           <w:rPr>
             <w:rStyle w:val="Hyperlink"/>
@@ -7886,6 +8155,7 @@
           <w:sz w:val="40"/>
           <w:szCs w:val="40"/>
         </w:rPr>
+        <w:lastRenderedPageBreak/>
         <w:t xml:space="preserve">Installing </w:t>
       </w:r>
       <w:proofErr w:type="spellStart"/>
@@ -7956,6 +8226,14 @@
         <w:t>git</w:t>
       </w:r>
       <w:proofErr w:type="spellEnd"/>
+    </w:p>
+    <w:p>
+      <w:pPr>
+        <w:rPr>
+          <w:sz w:val="28"/>
+          <w:szCs w:val="28"/>
+        </w:rPr>
+      </w:pPr>
     </w:p>
     <w:p>
       <w:pPr>
@@ -7978,6 +8256,92 @@
 <file path=word/numbering.xml><?xml version="1.0" encoding="utf-8"?>
 <w:numbering xmlns:wpc="http://schemas.microsoft.com/office/word/2010/wordprocessingCanvas" xmlns:cx="http://schemas.microsoft.com/office/drawing/2014/chartex" xmlns:cx1="http://schemas.microsoft.com/office/drawing/2015/9/8/chartex" xmlns:mc="http://schemas.openxmlformats.org/markup-compatibility/2006" xmlns:o="urn:schemas-microsoft-com:office:office" xmlns:r="http://schemas.openxmlformats.org/officeDocument/2006/relationships" xmlns:m="http://schemas.openxmlformats.org/officeDocument/2006/math" xmlns:v="urn:schemas-microsoft-com:vml" xmlns:wp14="http://schemas.microsoft.com/office/word/2010/wordprocessingDrawing" xmlns:wp="http://schemas.openxmlformats.org/drawingml/2006/wordprocessingDrawing" xmlns:w10="urn:schemas-microsoft-com:office:word" xmlns:w="http://schemas.openxmlformats.org/wordprocessingml/2006/main" xmlns:w14="http://schemas.microsoft.com/office/word/2010/wordml" xmlns:w15="http://schemas.microsoft.com/office/word/2012/wordml" xmlns:w16se="http://schemas.microsoft.com/office/word/2015/wordml/symex" xmlns:wpg="http://schemas.microsoft.com/office/word/2010/wordprocessingGroup" xmlns:wpi="http://schemas.microsoft.com/office/word/2010/wordprocessingInk" xmlns:wne="http://schemas.microsoft.com/office/word/2006/wordml" xmlns:wps="http://schemas.microsoft.com/office/word/2010/wordprocessingShape" mc:Ignorable="w14 w15 w16se wp14">
   <w:abstractNum w:abstractNumId="0" w15:restartNumberingAfterBreak="0">
+    <w:nsid w:val="025353D5"/>
+    <w:multiLevelType w:val="hybridMultilevel"/>
+    <w:tmpl w:val="9676A982"/>
+    <w:lvl w:ilvl="0" w:tplc="0409000F">
+      <w:start w:val="1"/>
+      <w:numFmt w:val="decimal"/>
+      <w:lvlText w:val="%1."/>
+      <w:lvlJc w:val="left"/>
+      <w:pPr>
+        <w:ind w:left="720" w:hanging="360"/>
+      </w:pPr>
+    </w:lvl>
+    <w:lvl w:ilvl="1" w:tplc="04090019">
+      <w:start w:val="1"/>
+      <w:numFmt w:val="lowerLetter"/>
+      <w:lvlText w:val="%2."/>
+      <w:lvlJc w:val="left"/>
+      <w:pPr>
+        <w:ind w:left="1440" w:hanging="360"/>
+      </w:pPr>
+    </w:lvl>
+    <w:lvl w:ilvl="2" w:tplc="0409001B" w:tentative="1">
+      <w:start w:val="1"/>
+      <w:numFmt w:val="lowerRoman"/>
+      <w:lvlText w:val="%3."/>
+      <w:lvlJc w:val="right"/>
+      <w:pPr>
+        <w:ind w:left="2160" w:hanging="180"/>
+      </w:pPr>
+    </w:lvl>
+    <w:lvl w:ilvl="3" w:tplc="0409000F" w:tentative="1">
+      <w:start w:val="1"/>
+      <w:numFmt w:val="decimal"/>
+      <w:lvlText w:val="%4."/>
+      <w:lvlJc w:val="left"/>
+      <w:pPr>
+        <w:ind w:left="2880" w:hanging="360"/>
+      </w:pPr>
+    </w:lvl>
+    <w:lvl w:ilvl="4" w:tplc="04090019" w:tentative="1">
+      <w:start w:val="1"/>
+      <w:numFmt w:val="lowerLetter"/>
+      <w:lvlText w:val="%5."/>
+      <w:lvlJc w:val="left"/>
+      <w:pPr>
+        <w:ind w:left="3600" w:hanging="360"/>
+      </w:pPr>
+    </w:lvl>
+    <w:lvl w:ilvl="5" w:tplc="0409001B" w:tentative="1">
+      <w:start w:val="1"/>
+      <w:numFmt w:val="lowerRoman"/>
+      <w:lvlText w:val="%6."/>
+      <w:lvlJc w:val="right"/>
+      <w:pPr>
+        <w:ind w:left="4320" w:hanging="180"/>
+      </w:pPr>
+    </w:lvl>
+    <w:lvl w:ilvl="6" w:tplc="0409000F" w:tentative="1">
+      <w:start w:val="1"/>
+      <w:numFmt w:val="decimal"/>
+      <w:lvlText w:val="%7."/>
+      <w:lvlJc w:val="left"/>
+      <w:pPr>
+        <w:ind w:left="5040" w:hanging="360"/>
+      </w:pPr>
+    </w:lvl>
+    <w:lvl w:ilvl="7" w:tplc="04090019" w:tentative="1">
+      <w:start w:val="1"/>
+      <w:numFmt w:val="lowerLetter"/>
+      <w:lvlText w:val="%8."/>
+      <w:lvlJc w:val="left"/>
+      <w:pPr>
+        <w:ind w:left="5760" w:hanging="360"/>
+      </w:pPr>
+    </w:lvl>
+    <w:lvl w:ilvl="8" w:tplc="0409001B" w:tentative="1">
+      <w:start w:val="1"/>
+      <w:numFmt w:val="lowerRoman"/>
+      <w:lvlText w:val="%9."/>
+      <w:lvlJc w:val="right"/>
+      <w:pPr>
+        <w:ind w:left="6480" w:hanging="180"/>
+      </w:pPr>
+    </w:lvl>
+  </w:abstractNum>
+  <w:abstractNum w:abstractNumId="1" w15:restartNumberingAfterBreak="0">
     <w:nsid w:val="18244314"/>
     <w:multiLevelType w:val="hybridMultilevel"/>
     <w:tmpl w:val="4D40FFD8"/>
@@ -8063,7 +8427,7 @@
       </w:pPr>
     </w:lvl>
   </w:abstractNum>
-  <w:abstractNum w:abstractNumId="1" w15:restartNumberingAfterBreak="0">
+  <w:abstractNum w:abstractNumId="2" w15:restartNumberingAfterBreak="0">
     <w:nsid w:val="1AC35D9E"/>
     <w:multiLevelType w:val="multilevel"/>
     <w:tmpl w:val="67721F44"/>
@@ -8212,7 +8576,7 @@
       </w:rPr>
     </w:lvl>
   </w:abstractNum>
-  <w:abstractNum w:abstractNumId="2" w15:restartNumberingAfterBreak="0">
+  <w:abstractNum w:abstractNumId="3" w15:restartNumberingAfterBreak="0">
     <w:nsid w:val="3B887F7E"/>
     <w:multiLevelType w:val="hybridMultilevel"/>
     <w:tmpl w:val="5336AD6E"/>
@@ -8298,7 +8662,7 @@
       </w:pPr>
     </w:lvl>
   </w:abstractNum>
-  <w:abstractNum w:abstractNumId="3" w15:restartNumberingAfterBreak="0">
+  <w:abstractNum w:abstractNumId="4" w15:restartNumberingAfterBreak="0">
     <w:nsid w:val="43F60498"/>
     <w:multiLevelType w:val="hybridMultilevel"/>
     <w:tmpl w:val="86B692C8"/>
@@ -8384,7 +8748,7 @@
       </w:pPr>
     </w:lvl>
   </w:abstractNum>
-  <w:abstractNum w:abstractNumId="4" w15:restartNumberingAfterBreak="0">
+  <w:abstractNum w:abstractNumId="5" w15:restartNumberingAfterBreak="0">
     <w:nsid w:val="4B762EA4"/>
     <w:multiLevelType w:val="hybridMultilevel"/>
     <w:tmpl w:val="F2AEBC8E"/>
@@ -8470,7 +8834,7 @@
       </w:pPr>
     </w:lvl>
   </w:abstractNum>
-  <w:abstractNum w:abstractNumId="5" w15:restartNumberingAfterBreak="0">
+  <w:abstractNum w:abstractNumId="6" w15:restartNumberingAfterBreak="0">
     <w:nsid w:val="53D25DC5"/>
     <w:multiLevelType w:val="hybridMultilevel"/>
     <w:tmpl w:val="5336AD6E"/>
@@ -8556,7 +8920,7 @@
       </w:pPr>
     </w:lvl>
   </w:abstractNum>
-  <w:abstractNum w:abstractNumId="6" w15:restartNumberingAfterBreak="0">
+  <w:abstractNum w:abstractNumId="7" w15:restartNumberingAfterBreak="0">
     <w:nsid w:val="56CB045F"/>
     <w:multiLevelType w:val="hybridMultilevel"/>
     <w:tmpl w:val="DD1861DA"/>
@@ -8642,7 +9006,7 @@
       </w:pPr>
     </w:lvl>
   </w:abstractNum>
-  <w:abstractNum w:abstractNumId="7" w15:restartNumberingAfterBreak="0">
+  <w:abstractNum w:abstractNumId="8" w15:restartNumberingAfterBreak="0">
     <w:nsid w:val="64F01FF9"/>
     <w:multiLevelType w:val="hybridMultilevel"/>
     <w:tmpl w:val="9D622E4E"/>
@@ -8756,28 +9120,31 @@
     </w:lvl>
   </w:abstractNum>
   <w:num w:numId="1">
+    <w:abstractNumId w:val="8"/>
+  </w:num>
+  <w:num w:numId="2">
+    <w:abstractNumId w:val="3"/>
+  </w:num>
+  <w:num w:numId="3">
     <w:abstractNumId w:val="7"/>
   </w:num>
-  <w:num w:numId="2">
+  <w:num w:numId="4">
+    <w:abstractNumId w:val="4"/>
+  </w:num>
+  <w:num w:numId="5">
+    <w:abstractNumId w:val="5"/>
+  </w:num>
+  <w:num w:numId="6">
+    <w:abstractNumId w:val="6"/>
+  </w:num>
+  <w:num w:numId="7">
+    <w:abstractNumId w:val="1"/>
+  </w:num>
+  <w:num w:numId="8">
     <w:abstractNumId w:val="2"/>
   </w:num>
-  <w:num w:numId="3">
-    <w:abstractNumId w:val="6"/>
-  </w:num>
-  <w:num w:numId="4">
-    <w:abstractNumId w:val="3"/>
-  </w:num>
-  <w:num w:numId="5">
-    <w:abstractNumId w:val="4"/>
-  </w:num>
-  <w:num w:numId="6">
-    <w:abstractNumId w:val="5"/>
-  </w:num>
-  <w:num w:numId="7">
+  <w:num w:numId="9">
     <w:abstractNumId w:val="0"/>
-  </w:num>
-  <w:num w:numId="8">
-    <w:abstractNumId w:val="1"/>
   </w:num>
 </w:numbering>
 </file>

</xml_diff>